<commit_message>
Added stuff to report
</commit_message>
<xml_diff>
--- a/Projeto 2/Report/Report_p2.docx
+++ b/Projeto 2/Report/Report_p2.docx
@@ -25,6 +25,7 @@
       <w:r>
         <w:t xml:space="preserve"> For this purpose, we added the option on the </w:t>
       </w:r>
+      <w:proofErr w:type="spellStart"/>
       <w:r>
         <w:rPr>
           <w:i/>
@@ -32,6 +33,7 @@
         </w:rPr>
         <w:t>LevelCreator</w:t>
       </w:r>
+      <w:proofErr w:type="spellEnd"/>
       <w:r>
         <w:t xml:space="preserve"> script to include patrol points for the characters (represented by the letter </w:t>
       </w:r>
@@ -66,6 +68,7 @@
       <w:r>
         <w:t xml:space="preserve"> composite task, we derived the </w:t>
       </w:r>
+      <w:proofErr w:type="spellStart"/>
       <w:r>
         <w:rPr>
           <w:i/>
@@ -73,6 +76,7 @@
         </w:rPr>
         <w:t>OrcPatrolTree</w:t>
       </w:r>
+      <w:proofErr w:type="spellEnd"/>
       <w:r>
         <w:t xml:space="preserve"> from that class.</w:t>
       </w:r>
@@ -110,12 +114,21 @@
       <w:r>
         <w:t xml:space="preserve">s within the </w:t>
       </w:r>
+      <w:proofErr w:type="spellStart"/>
       <w:r>
         <w:rPr>
           <w:i/>
           <w:iCs/>
         </w:rPr>
-        <w:t>OrcPatrolTree.</w:t>
+        <w:t>OrcPatrolTree</w:t>
+      </w:r>
+      <w:proofErr w:type="spellEnd"/>
+      <w:r>
+        <w:rPr>
+          <w:i/>
+          <w:iCs/>
+        </w:rPr>
+        <w:t>.</w:t>
       </w:r>
       <w:r>
         <w:t xml:space="preserve"> This solved the problem, given that the </w:t>
@@ -181,22 +194,22 @@
         <mc:AlternateContent>
           <mc:Choice Requires="wps">
             <w:drawing>
-              <wp:anchor distT="0" distB="0" distL="114300" distR="114300" simplePos="0" relativeHeight="251660288" behindDoc="1" locked="0" layoutInCell="1" allowOverlap="1" wp14:anchorId="4B1E3351" wp14:editId="65E5520F">
+              <wp:anchor distT="0" distB="0" distL="114300" distR="114300" simplePos="0" relativeHeight="251660288" behindDoc="1" locked="0" layoutInCell="1" allowOverlap="1" wp14:anchorId="4B1E3351" wp14:editId="2C5E9702">
                 <wp:simplePos x="0" y="0"/>
                 <wp:positionH relativeFrom="margin">
-                  <wp:posOffset>3615814</wp:posOffset>
+                  <wp:posOffset>3534400</wp:posOffset>
                 </wp:positionH>
                 <wp:positionV relativeFrom="paragraph">
-                  <wp:posOffset>1728944</wp:posOffset>
+                  <wp:posOffset>1681964</wp:posOffset>
                 </wp:positionV>
-                <wp:extent cx="1998980" cy="272415"/>
-                <wp:effectExtent l="0" t="0" r="1270" b="0"/>
+                <wp:extent cx="2190115" cy="272415"/>
+                <wp:effectExtent l="0" t="0" r="635" b="0"/>
                 <wp:wrapTight wrapText="bothSides">
                   <wp:wrapPolygon edited="0">
                     <wp:start x="0" y="0"/>
                     <wp:lineTo x="0" y="19636"/>
-                    <wp:lineTo x="21408" y="19636"/>
-                    <wp:lineTo x="21408" y="0"/>
+                    <wp:lineTo x="21418" y="19636"/>
+                    <wp:lineTo x="21418" y="0"/>
                     <wp:lineTo x="0" y="0"/>
                   </wp:wrapPolygon>
                 </wp:wrapTight>
@@ -209,7 +222,7 @@
                       <wps:spPr>
                         <a:xfrm>
                           <a:off x="0" y="0"/>
-                          <a:ext cx="1998980" cy="272415"/>
+                          <a:ext cx="2190115" cy="272415"/>
                         </a:xfrm>
                         <a:prstGeom prst="rect">
                           <a:avLst/>
@@ -281,7 +294,28 @@
                                 <w:sz w:val="12"/>
                                 <w:szCs w:val="14"/>
                               </w:rPr>
-                              <w:t>. Visual representation of the Shout task</w:t>
+                              <w:t xml:space="preserve">. Visual representation of the </w:t>
+                            </w:r>
+                            <w:r>
+                              <w:rPr>
+                                <w:sz w:val="12"/>
+                                <w:szCs w:val="14"/>
+                              </w:rPr>
+                              <w:t>Pursue</w:t>
+                            </w:r>
+                            <w:r>
+                              <w:rPr>
+                                <w:sz w:val="12"/>
+                                <w:szCs w:val="14"/>
+                              </w:rPr>
+                              <w:t xml:space="preserve"> task</w:t>
+                            </w:r>
+                            <w:r>
+                              <w:rPr>
+                                <w:sz w:val="12"/>
+                                <w:szCs w:val="14"/>
+                              </w:rPr>
+                              <w:t xml:space="preserve"> with shout</w:t>
                             </w:r>
                           </w:p>
                         </w:txbxContent>
@@ -310,7 +344,7 @@
                 <v:stroke joinstyle="miter"/>
                 <v:path gradientshapeok="t" o:connecttype="rect"/>
               </v:shapetype>
-              <v:shape id="Caixa de texto 2" o:spid="_x0000_s1026" type="#_x0000_t202" style="position:absolute;left:0;text-align:left;margin-left:284.7pt;margin-top:136.15pt;width:157.4pt;height:21.45pt;z-index:-251656192;visibility:visible;mso-wrap-style:square;mso-width-percent:0;mso-height-percent:0;mso-wrap-distance-left:9pt;mso-wrap-distance-top:0;mso-wrap-distance-right:9pt;mso-wrap-distance-bottom:0;mso-position-horizontal:absolute;mso-position-horizontal-relative:margin;mso-position-vertical:absolute;mso-position-vertical-relative:text;mso-width-percent:0;mso-height-percent:0;mso-width-relative:margin;mso-height-relative:margin;v-text-anchor:top" o:gfxdata="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" stroked="f">
+              <v:shape id="Caixa de texto 2" o:spid="_x0000_s1026" type="#_x0000_t202" style="position:absolute;left:0;text-align:left;margin-left:278.3pt;margin-top:132.45pt;width:172.45pt;height:21.45pt;z-index:-251656192;visibility:visible;mso-wrap-style:square;mso-width-percent:0;mso-height-percent:0;mso-wrap-distance-left:9pt;mso-wrap-distance-top:0;mso-wrap-distance-right:9pt;mso-wrap-distance-bottom:0;mso-position-horizontal:absolute;mso-position-horizontal-relative:margin;mso-position-vertical:absolute;mso-position-vertical-relative:text;mso-width-percent:0;mso-height-percent:0;mso-width-relative:margin;mso-height-relative:margin;v-text-anchor:top" o:gfxdata="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" stroked="f">
                 <v:textbox inset="0,0,0,0">
                   <w:txbxContent>
                     <w:p>
@@ -371,7 +405,28 @@
                           <w:sz w:val="12"/>
                           <w:szCs w:val="14"/>
                         </w:rPr>
-                        <w:t>. Visual representation of the Shout task</w:t>
+                        <w:t xml:space="preserve">. Visual representation of the </w:t>
+                      </w:r>
+                      <w:r>
+                        <w:rPr>
+                          <w:sz w:val="12"/>
+                          <w:szCs w:val="14"/>
+                        </w:rPr>
+                        <w:t>Pursue</w:t>
+                      </w:r>
+                      <w:r>
+                        <w:rPr>
+                          <w:sz w:val="12"/>
+                          <w:szCs w:val="14"/>
+                        </w:rPr>
+                        <w:t xml:space="preserve"> task</w:t>
+                      </w:r>
+                      <w:r>
+                        <w:rPr>
+                          <w:sz w:val="12"/>
+                          <w:szCs w:val="14"/>
+                        </w:rPr>
+                        <w:t xml:space="preserve"> with shout</w:t>
                       </w:r>
                     </w:p>
                   </w:txbxContent>
@@ -454,6 +509,7 @@
       <w:r>
         <w:t xml:space="preserve">For the shout task (class </w:t>
       </w:r>
+      <w:proofErr w:type="spellStart"/>
       <w:r>
         <w:rPr>
           <w:i/>
@@ -461,6 +517,7 @@
         </w:rPr>
         <w:t>HearOrcShout</w:t>
       </w:r>
+      <w:proofErr w:type="spellEnd"/>
       <w:r>
         <w:t>), we added an audio source to the Orcs for the auditive part and a canvas with text in world space for the visual effect.</w:t>
       </w:r>
@@ -476,6 +533,7 @@
       <w:r>
         <w:t xml:space="preserve"> to the problem where the Orcs would pursue the player but not attack it, since the </w:t>
       </w:r>
+      <w:proofErr w:type="spellStart"/>
       <w:r>
         <w:rPr>
           <w:i/>
@@ -483,6 +541,7 @@
         </w:rPr>
         <w:t>LightAttack</w:t>
       </w:r>
+      <w:proofErr w:type="spellEnd"/>
       <w:r>
         <w:rPr>
           <w:i/>
@@ -496,9 +555,11 @@
       <w:r>
         <w:t xml:space="preserve"> As such, it was placed first on the list and modified to </w:t>
       </w:r>
+      <w:proofErr w:type="gramStart"/>
       <w:r>
         <w:t>take into account</w:t>
       </w:r>
+      <w:proofErr w:type="gramEnd"/>
       <w:r>
         <w:t xml:space="preserve"> whether the target was in range or not, which solved the problem.</w:t>
       </w:r>
@@ -512,13 +573,513 @@
         <w:t>Level 2 – GOB and GOAP</w:t>
       </w:r>
     </w:p>
+    <w:tbl>
+      <w:tblPr>
+        <w:tblStyle w:val="TabeladeLista1Clara-Destaque2"/>
+        <w:tblW w:w="0" w:type="auto"/>
+        <w:tblLook w:val="04A0" w:firstRow="1" w:lastRow="0" w:firstColumn="1" w:lastColumn="0" w:noHBand="0" w:noVBand="1"/>
+      </w:tblPr>
+      <w:tblGrid>
+        <w:gridCol w:w="1826"/>
+        <w:gridCol w:w="1824"/>
+        <w:gridCol w:w="2020"/>
+        <w:gridCol w:w="1940"/>
+        <w:gridCol w:w="1416"/>
+      </w:tblGrid>
+      <w:tr>
+        <w:trPr>
+          <w:cnfStyle w:val="100000000000" w:firstRow="1" w:lastRow="0" w:firstColumn="0" w:lastColumn="0" w:oddVBand="0" w:evenVBand="0" w:oddHBand="0" w:evenHBand="0" w:firstRowFirstColumn="0" w:firstRowLastColumn="0" w:lastRowFirstColumn="0" w:lastRowLastColumn="0"/>
+        </w:trPr>
+        <w:tc>
+          <w:tcPr>
+            <w:cnfStyle w:val="001000000000" w:firstRow="0" w:lastRow="0" w:firstColumn="1" w:lastColumn="0" w:oddVBand="0" w:evenVBand="0" w:oddHBand="0" w:evenHBand="0" w:firstRowFirstColumn="0" w:firstRowLastColumn="0" w:lastRowFirstColumn="0" w:lastRowLastColumn="0"/>
+            <w:tcW w:w="1826" w:type="dxa"/>
+          </w:tcPr>
+          <w:p>
+            <w:pPr>
+              <w:jc w:val="center"/>
+            </w:pPr>
+            <w:r>
+              <w:t>Algorithm</w:t>
+            </w:r>
+          </w:p>
+        </w:tc>
+        <w:tc>
+          <w:tcPr>
+            <w:tcW w:w="1824" w:type="dxa"/>
+          </w:tcPr>
+          <w:p>
+            <w:pPr>
+              <w:jc w:val="center"/>
+              <w:cnfStyle w:val="100000000000" w:firstRow="1" w:lastRow="0" w:firstColumn="0" w:lastColumn="0" w:oddVBand="0" w:evenVBand="0" w:oddHBand="0" w:evenHBand="0" w:firstRowFirstColumn="0" w:firstRowLastColumn="0" w:lastRowFirstColumn="0" w:lastRowLastColumn="0"/>
+            </w:pPr>
+            <w:r>
+              <w:t>Total Processing Time</w:t>
+            </w:r>
+          </w:p>
+        </w:tc>
+        <w:tc>
+          <w:tcPr>
+            <w:tcW w:w="2020" w:type="dxa"/>
+          </w:tcPr>
+          <w:p>
+            <w:pPr>
+              <w:jc w:val="center"/>
+              <w:cnfStyle w:val="100000000000" w:firstRow="1" w:lastRow="0" w:firstColumn="0" w:lastColumn="0" w:oddVBand="0" w:evenVBand="0" w:oddHBand="0" w:evenHBand="0" w:firstRowFirstColumn="0" w:firstRowLastColumn="0" w:lastRowFirstColumn="0" w:lastRowLastColumn="0"/>
+            </w:pPr>
+            <w:r>
+              <w:t>Best Discontentment</w:t>
+            </w:r>
+          </w:p>
+        </w:tc>
+        <w:tc>
+          <w:tcPr>
+            <w:tcW w:w="1940" w:type="dxa"/>
+          </w:tcPr>
+          <w:p>
+            <w:pPr>
+              <w:jc w:val="center"/>
+              <w:cnfStyle w:val="100000000000" w:firstRow="1" w:lastRow="0" w:firstColumn="0" w:lastColumn="0" w:oddVBand="0" w:evenVBand="0" w:oddHBand="0" w:evenHBand="0" w:firstRowFirstColumn="0" w:firstRowLastColumn="0" w:lastRowFirstColumn="0" w:lastRowLastColumn="0"/>
+            </w:pPr>
+            <w:r>
+              <w:t>Action Combinations Processed</w:t>
+            </w:r>
+          </w:p>
+        </w:tc>
+        <w:tc>
+          <w:tcPr>
+            <w:tcW w:w="1416" w:type="dxa"/>
+          </w:tcPr>
+          <w:p>
+            <w:pPr>
+              <w:jc w:val="center"/>
+              <w:cnfStyle w:val="100000000000" w:firstRow="1" w:lastRow="0" w:firstColumn="0" w:lastColumn="0" w:oddVBand="0" w:evenVBand="0" w:oddHBand="0" w:evenHBand="0" w:firstRowFirstColumn="0" w:firstRowLastColumn="0" w:lastRowFirstColumn="0" w:lastRowLastColumn="0"/>
+            </w:pPr>
+            <w:r>
+              <w:t>Win</w:t>
+            </w:r>
+          </w:p>
+        </w:tc>
+      </w:tr>
+      <w:tr>
+        <w:trPr>
+          <w:cnfStyle w:val="000000100000" w:firstRow="0" w:lastRow="0" w:firstColumn="0" w:lastColumn="0" w:oddVBand="0" w:evenVBand="0" w:oddHBand="1" w:evenHBand="0" w:firstRowFirstColumn="0" w:firstRowLastColumn="0" w:lastRowFirstColumn="0" w:lastRowLastColumn="0"/>
+        </w:trPr>
+        <w:tc>
+          <w:tcPr>
+            <w:cnfStyle w:val="001000000000" w:firstRow="0" w:lastRow="0" w:firstColumn="1" w:lastColumn="0" w:oddVBand="0" w:evenVBand="0" w:oddHBand="0" w:evenHBand="0" w:firstRowFirstColumn="0" w:firstRowLastColumn="0" w:lastRowFirstColumn="0" w:lastRowLastColumn="0"/>
+            <w:tcW w:w="1826" w:type="dxa"/>
+          </w:tcPr>
+          <w:p>
+            <w:pPr>
+              <w:jc w:val="center"/>
+            </w:pPr>
+            <w:r>
+              <w:t>GOB (sleeping NPCs)</w:t>
+            </w:r>
+          </w:p>
+        </w:tc>
+        <w:tc>
+          <w:tcPr>
+            <w:tcW w:w="1824" w:type="dxa"/>
+          </w:tcPr>
+          <w:p>
+            <w:pPr>
+              <w:jc w:val="center"/>
+              <w:cnfStyle w:val="000000100000" w:firstRow="0" w:lastRow="0" w:firstColumn="0" w:lastColumn="0" w:oddVBand="0" w:evenVBand="0" w:oddHBand="1" w:evenHBand="0" w:firstRowFirstColumn="0" w:firstRowLastColumn="0" w:lastRowFirstColumn="0" w:lastRowLastColumn="0"/>
+            </w:pPr>
+          </w:p>
+        </w:tc>
+        <w:tc>
+          <w:tcPr>
+            <w:tcW w:w="2020" w:type="dxa"/>
+          </w:tcPr>
+          <w:p>
+            <w:pPr>
+              <w:jc w:val="center"/>
+              <w:cnfStyle w:val="000000100000" w:firstRow="0" w:lastRow="0" w:firstColumn="0" w:lastColumn="0" w:oddVBand="0" w:evenVBand="0" w:oddHBand="1" w:evenHBand="0" w:firstRowFirstColumn="0" w:firstRowLastColumn="0" w:lastRowFirstColumn="0" w:lastRowLastColumn="0"/>
+            </w:pPr>
+          </w:p>
+        </w:tc>
+        <w:tc>
+          <w:tcPr>
+            <w:tcW w:w="1940" w:type="dxa"/>
+          </w:tcPr>
+          <w:p>
+            <w:pPr>
+              <w:jc w:val="center"/>
+              <w:cnfStyle w:val="000000100000" w:firstRow="0" w:lastRow="0" w:firstColumn="0" w:lastColumn="0" w:oddVBand="0" w:evenVBand="0" w:oddHBand="1" w:evenHBand="0" w:firstRowFirstColumn="0" w:firstRowLastColumn="0" w:lastRowFirstColumn="0" w:lastRowLastColumn="0"/>
+            </w:pPr>
+          </w:p>
+        </w:tc>
+        <w:tc>
+          <w:tcPr>
+            <w:tcW w:w="1416" w:type="dxa"/>
+          </w:tcPr>
+          <w:p>
+            <w:pPr>
+              <w:jc w:val="center"/>
+              <w:cnfStyle w:val="000000100000" w:firstRow="0" w:lastRow="0" w:firstColumn="0" w:lastColumn="0" w:oddVBand="0" w:evenVBand="0" w:oddHBand="1" w:evenHBand="0" w:firstRowFirstColumn="0" w:firstRowLastColumn="0" w:lastRowFirstColumn="0" w:lastRowLastColumn="0"/>
+            </w:pPr>
+            <w:r>
+              <w:t>Yes</w:t>
+            </w:r>
+          </w:p>
+        </w:tc>
+      </w:tr>
+      <w:tr>
+        <w:tc>
+          <w:tcPr>
+            <w:cnfStyle w:val="001000000000" w:firstRow="0" w:lastRow="0" w:firstColumn="1" w:lastColumn="0" w:oddVBand="0" w:evenVBand="0" w:oddHBand="0" w:evenHBand="0" w:firstRowFirstColumn="0" w:firstRowLastColumn="0" w:lastRowFirstColumn="0" w:lastRowLastColumn="0"/>
+            <w:tcW w:w="1826" w:type="dxa"/>
+          </w:tcPr>
+          <w:p>
+            <w:pPr>
+              <w:jc w:val="center"/>
+            </w:pPr>
+            <w:r>
+              <w:t>GOB (stochastic world)</w:t>
+            </w:r>
+          </w:p>
+        </w:tc>
+        <w:tc>
+          <w:tcPr>
+            <w:tcW w:w="1824" w:type="dxa"/>
+          </w:tcPr>
+          <w:p>
+            <w:pPr>
+              <w:jc w:val="center"/>
+              <w:cnfStyle w:val="000000000000" w:firstRow="0" w:lastRow="0" w:firstColumn="0" w:lastColumn="0" w:oddVBand="0" w:evenVBand="0" w:oddHBand="0" w:evenHBand="0" w:firstRowFirstColumn="0" w:firstRowLastColumn="0" w:lastRowFirstColumn="0" w:lastRowLastColumn="0"/>
+            </w:pPr>
+          </w:p>
+        </w:tc>
+        <w:tc>
+          <w:tcPr>
+            <w:tcW w:w="2020" w:type="dxa"/>
+          </w:tcPr>
+          <w:p>
+            <w:pPr>
+              <w:jc w:val="center"/>
+              <w:cnfStyle w:val="000000000000" w:firstRow="0" w:lastRow="0" w:firstColumn="0" w:lastColumn="0" w:oddVBand="0" w:evenVBand="0" w:oddHBand="0" w:evenHBand="0" w:firstRowFirstColumn="0" w:firstRowLastColumn="0" w:lastRowFirstColumn="0" w:lastRowLastColumn="0"/>
+            </w:pPr>
+          </w:p>
+        </w:tc>
+        <w:tc>
+          <w:tcPr>
+            <w:tcW w:w="1940" w:type="dxa"/>
+          </w:tcPr>
+          <w:p>
+            <w:pPr>
+              <w:jc w:val="center"/>
+              <w:cnfStyle w:val="000000000000" w:firstRow="0" w:lastRow="0" w:firstColumn="0" w:lastColumn="0" w:oddVBand="0" w:evenVBand="0" w:oddHBand="0" w:evenHBand="0" w:firstRowFirstColumn="0" w:firstRowLastColumn="0" w:lastRowFirstColumn="0" w:lastRowLastColumn="0"/>
+            </w:pPr>
+          </w:p>
+        </w:tc>
+        <w:tc>
+          <w:tcPr>
+            <w:tcW w:w="1416" w:type="dxa"/>
+          </w:tcPr>
+          <w:p>
+            <w:pPr>
+              <w:jc w:val="center"/>
+              <w:cnfStyle w:val="000000000000" w:firstRow="0" w:lastRow="0" w:firstColumn="0" w:lastColumn="0" w:oddVBand="0" w:evenVBand="0" w:oddHBand="0" w:evenHBand="0" w:firstRowFirstColumn="0" w:firstRowLastColumn="0" w:lastRowFirstColumn="0" w:lastRowLastColumn="0"/>
+            </w:pPr>
+            <w:r>
+              <w:t>No</w:t>
+            </w:r>
+          </w:p>
+        </w:tc>
+      </w:tr>
+      <w:tr>
+        <w:trPr>
+          <w:cnfStyle w:val="000000100000" w:firstRow="0" w:lastRow="0" w:firstColumn="0" w:lastColumn="0" w:oddVBand="0" w:evenVBand="0" w:oddHBand="1" w:evenHBand="0" w:firstRowFirstColumn="0" w:firstRowLastColumn="0" w:lastRowFirstColumn="0" w:lastRowLastColumn="0"/>
+        </w:trPr>
+        <w:tc>
+          <w:tcPr>
+            <w:cnfStyle w:val="001000000000" w:firstRow="0" w:lastRow="0" w:firstColumn="1" w:lastColumn="0" w:oddVBand="0" w:evenVBand="0" w:oddHBand="0" w:evenHBand="0" w:firstRowFirstColumn="0" w:firstRowLastColumn="0" w:lastRowFirstColumn="0" w:lastRowLastColumn="0"/>
+            <w:tcW w:w="1826" w:type="dxa"/>
+          </w:tcPr>
+          <w:p>
+            <w:pPr>
+              <w:jc w:val="center"/>
+            </w:pPr>
+            <w:r>
+              <w:t>GOB (sleeping + stochastic)</w:t>
+            </w:r>
+          </w:p>
+        </w:tc>
+        <w:tc>
+          <w:tcPr>
+            <w:tcW w:w="1824" w:type="dxa"/>
+          </w:tcPr>
+          <w:p>
+            <w:pPr>
+              <w:jc w:val="center"/>
+              <w:cnfStyle w:val="000000100000" w:firstRow="0" w:lastRow="0" w:firstColumn="0" w:lastColumn="0" w:oddVBand="0" w:evenVBand="0" w:oddHBand="1" w:evenHBand="0" w:firstRowFirstColumn="0" w:firstRowLastColumn="0" w:lastRowFirstColumn="0" w:lastRowLastColumn="0"/>
+            </w:pPr>
+          </w:p>
+        </w:tc>
+        <w:tc>
+          <w:tcPr>
+            <w:tcW w:w="2020" w:type="dxa"/>
+          </w:tcPr>
+          <w:p>
+            <w:pPr>
+              <w:jc w:val="center"/>
+              <w:cnfStyle w:val="000000100000" w:firstRow="0" w:lastRow="0" w:firstColumn="0" w:lastColumn="0" w:oddVBand="0" w:evenVBand="0" w:oddHBand="1" w:evenHBand="0" w:firstRowFirstColumn="0" w:firstRowLastColumn="0" w:lastRowFirstColumn="0" w:lastRowLastColumn="0"/>
+            </w:pPr>
+          </w:p>
+        </w:tc>
+        <w:tc>
+          <w:tcPr>
+            <w:tcW w:w="1940" w:type="dxa"/>
+          </w:tcPr>
+          <w:p>
+            <w:pPr>
+              <w:jc w:val="center"/>
+              <w:cnfStyle w:val="000000100000" w:firstRow="0" w:lastRow="0" w:firstColumn="0" w:lastColumn="0" w:oddVBand="0" w:evenVBand="0" w:oddHBand="1" w:evenHBand="0" w:firstRowFirstColumn="0" w:firstRowLastColumn="0" w:lastRowFirstColumn="0" w:lastRowLastColumn="0"/>
+            </w:pPr>
+          </w:p>
+        </w:tc>
+        <w:tc>
+          <w:tcPr>
+            <w:tcW w:w="1416" w:type="dxa"/>
+          </w:tcPr>
+          <w:p>
+            <w:pPr>
+              <w:jc w:val="center"/>
+              <w:cnfStyle w:val="000000100000" w:firstRow="0" w:lastRow="0" w:firstColumn="0" w:lastColumn="0" w:oddVBand="0" w:evenVBand="0" w:oddHBand="1" w:evenHBand="0" w:firstRowFirstColumn="0" w:firstRowLastColumn="0" w:lastRowFirstColumn="0" w:lastRowLastColumn="0"/>
+            </w:pPr>
+            <w:r>
+              <w:t>Yes</w:t>
+            </w:r>
+          </w:p>
+        </w:tc>
+      </w:tr>
+      <w:tr>
+        <w:tc>
+          <w:tcPr>
+            <w:cnfStyle w:val="001000000000" w:firstRow="0" w:lastRow="0" w:firstColumn="1" w:lastColumn="0" w:oddVBand="0" w:evenVBand="0" w:oddHBand="0" w:evenHBand="0" w:firstRowFirstColumn="0" w:firstRowLastColumn="0" w:lastRowFirstColumn="0" w:lastRowLastColumn="0"/>
+            <w:tcW w:w="1826" w:type="dxa"/>
+          </w:tcPr>
+          <w:p>
+            <w:pPr>
+              <w:jc w:val="center"/>
+            </w:pPr>
+            <w:r>
+              <w:t>GO</w:t>
+            </w:r>
+            <w:r>
+              <w:t>AP</w:t>
+            </w:r>
+            <w:r>
+              <w:t xml:space="preserve"> (sleeping NPCs)</w:t>
+            </w:r>
+          </w:p>
+        </w:tc>
+        <w:tc>
+          <w:tcPr>
+            <w:tcW w:w="1824" w:type="dxa"/>
+          </w:tcPr>
+          <w:p>
+            <w:pPr>
+              <w:jc w:val="center"/>
+              <w:cnfStyle w:val="000000000000" w:firstRow="0" w:lastRow="0" w:firstColumn="0" w:lastColumn="0" w:oddVBand="0" w:evenVBand="0" w:oddHBand="0" w:evenHBand="0" w:firstRowFirstColumn="0" w:firstRowLastColumn="0" w:lastRowFirstColumn="0" w:lastRowLastColumn="0"/>
+            </w:pPr>
+          </w:p>
+        </w:tc>
+        <w:tc>
+          <w:tcPr>
+            <w:tcW w:w="2020" w:type="dxa"/>
+          </w:tcPr>
+          <w:p>
+            <w:pPr>
+              <w:jc w:val="center"/>
+              <w:cnfStyle w:val="000000000000" w:firstRow="0" w:lastRow="0" w:firstColumn="0" w:lastColumn="0" w:oddVBand="0" w:evenVBand="0" w:oddHBand="0" w:evenHBand="0" w:firstRowFirstColumn="0" w:firstRowLastColumn="0" w:lastRowFirstColumn="0" w:lastRowLastColumn="0"/>
+            </w:pPr>
+          </w:p>
+        </w:tc>
+        <w:tc>
+          <w:tcPr>
+            <w:tcW w:w="1940" w:type="dxa"/>
+          </w:tcPr>
+          <w:p>
+            <w:pPr>
+              <w:jc w:val="center"/>
+              <w:cnfStyle w:val="000000000000" w:firstRow="0" w:lastRow="0" w:firstColumn="0" w:lastColumn="0" w:oddVBand="0" w:evenVBand="0" w:oddHBand="0" w:evenHBand="0" w:firstRowFirstColumn="0" w:firstRowLastColumn="0" w:lastRowFirstColumn="0" w:lastRowLastColumn="0"/>
+            </w:pPr>
+          </w:p>
+        </w:tc>
+        <w:tc>
+          <w:tcPr>
+            <w:tcW w:w="1416" w:type="dxa"/>
+          </w:tcPr>
+          <w:p>
+            <w:pPr>
+              <w:jc w:val="center"/>
+              <w:cnfStyle w:val="000000000000" w:firstRow="0" w:lastRow="0" w:firstColumn="0" w:lastColumn="0" w:oddVBand="0" w:evenVBand="0" w:oddHBand="0" w:evenHBand="0" w:firstRowFirstColumn="0" w:firstRowLastColumn="0" w:lastRowFirstColumn="0" w:lastRowLastColumn="0"/>
+            </w:pPr>
+            <w:r>
+              <w:t>Yes</w:t>
+            </w:r>
+          </w:p>
+        </w:tc>
+      </w:tr>
+      <w:tr>
+        <w:trPr>
+          <w:cnfStyle w:val="000000100000" w:firstRow="0" w:lastRow="0" w:firstColumn="0" w:lastColumn="0" w:oddVBand="0" w:evenVBand="0" w:oddHBand="1" w:evenHBand="0" w:firstRowFirstColumn="0" w:firstRowLastColumn="0" w:lastRowFirstColumn="0" w:lastRowLastColumn="0"/>
+        </w:trPr>
+        <w:tc>
+          <w:tcPr>
+            <w:cnfStyle w:val="001000000000" w:firstRow="0" w:lastRow="0" w:firstColumn="1" w:lastColumn="0" w:oddVBand="0" w:evenVBand="0" w:oddHBand="0" w:evenHBand="0" w:firstRowFirstColumn="0" w:firstRowLastColumn="0" w:lastRowFirstColumn="0" w:lastRowLastColumn="0"/>
+            <w:tcW w:w="1826" w:type="dxa"/>
+          </w:tcPr>
+          <w:p>
+            <w:pPr>
+              <w:jc w:val="center"/>
+            </w:pPr>
+            <w:r>
+              <w:t>GO</w:t>
+            </w:r>
+            <w:r>
+              <w:t xml:space="preserve">AP </w:t>
+            </w:r>
+            <w:r>
+              <w:t>(stochastic world)</w:t>
+            </w:r>
+          </w:p>
+        </w:tc>
+        <w:tc>
+          <w:tcPr>
+            <w:tcW w:w="1824" w:type="dxa"/>
+          </w:tcPr>
+          <w:p>
+            <w:pPr>
+              <w:jc w:val="center"/>
+              <w:cnfStyle w:val="000000100000" w:firstRow="0" w:lastRow="0" w:firstColumn="0" w:lastColumn="0" w:oddVBand="0" w:evenVBand="0" w:oddHBand="1" w:evenHBand="0" w:firstRowFirstColumn="0" w:firstRowLastColumn="0" w:lastRowFirstColumn="0" w:lastRowLastColumn="0"/>
+            </w:pPr>
+          </w:p>
+        </w:tc>
+        <w:tc>
+          <w:tcPr>
+            <w:tcW w:w="2020" w:type="dxa"/>
+          </w:tcPr>
+          <w:p>
+            <w:pPr>
+              <w:jc w:val="center"/>
+              <w:cnfStyle w:val="000000100000" w:firstRow="0" w:lastRow="0" w:firstColumn="0" w:lastColumn="0" w:oddVBand="0" w:evenVBand="0" w:oddHBand="1" w:evenHBand="0" w:firstRowFirstColumn="0" w:firstRowLastColumn="0" w:lastRowFirstColumn="0" w:lastRowLastColumn="0"/>
+            </w:pPr>
+          </w:p>
+        </w:tc>
+        <w:tc>
+          <w:tcPr>
+            <w:tcW w:w="1940" w:type="dxa"/>
+          </w:tcPr>
+          <w:p>
+            <w:pPr>
+              <w:jc w:val="center"/>
+              <w:cnfStyle w:val="000000100000" w:firstRow="0" w:lastRow="0" w:firstColumn="0" w:lastColumn="0" w:oddVBand="0" w:evenVBand="0" w:oddHBand="1" w:evenHBand="0" w:firstRowFirstColumn="0" w:firstRowLastColumn="0" w:lastRowFirstColumn="0" w:lastRowLastColumn="0"/>
+            </w:pPr>
+          </w:p>
+        </w:tc>
+        <w:tc>
+          <w:tcPr>
+            <w:tcW w:w="1416" w:type="dxa"/>
+          </w:tcPr>
+          <w:p>
+            <w:pPr>
+              <w:jc w:val="center"/>
+              <w:cnfStyle w:val="000000100000" w:firstRow="0" w:lastRow="0" w:firstColumn="0" w:lastColumn="0" w:oddVBand="0" w:evenVBand="0" w:oddHBand="1" w:evenHBand="0" w:firstRowFirstColumn="0" w:firstRowLastColumn="0" w:lastRowFirstColumn="0" w:lastRowLastColumn="0"/>
+              <w:rPr>
+                <w:u w:val="single"/>
+              </w:rPr>
+            </w:pPr>
+            <w:r>
+              <w:t>No</w:t>
+            </w:r>
+          </w:p>
+        </w:tc>
+      </w:tr>
+      <w:tr>
+        <w:tc>
+          <w:tcPr>
+            <w:cnfStyle w:val="001000000000" w:firstRow="0" w:lastRow="0" w:firstColumn="1" w:lastColumn="0" w:oddVBand="0" w:evenVBand="0" w:oddHBand="0" w:evenHBand="0" w:firstRowFirstColumn="0" w:firstRowLastColumn="0" w:lastRowFirstColumn="0" w:lastRowLastColumn="0"/>
+            <w:tcW w:w="1826" w:type="dxa"/>
+          </w:tcPr>
+          <w:p>
+            <w:pPr>
+              <w:jc w:val="center"/>
+            </w:pPr>
+            <w:r>
+              <w:t>GOB (sleeping + stochastic)</w:t>
+            </w:r>
+          </w:p>
+        </w:tc>
+        <w:tc>
+          <w:tcPr>
+            <w:tcW w:w="1824" w:type="dxa"/>
+          </w:tcPr>
+          <w:p>
+            <w:pPr>
+              <w:jc w:val="center"/>
+              <w:cnfStyle w:val="000000000000" w:firstRow="0" w:lastRow="0" w:firstColumn="0" w:lastColumn="0" w:oddVBand="0" w:evenVBand="0" w:oddHBand="0" w:evenHBand="0" w:firstRowFirstColumn="0" w:firstRowLastColumn="0" w:lastRowFirstColumn="0" w:lastRowLastColumn="0"/>
+            </w:pPr>
+          </w:p>
+        </w:tc>
+        <w:tc>
+          <w:tcPr>
+            <w:tcW w:w="2020" w:type="dxa"/>
+          </w:tcPr>
+          <w:p>
+            <w:pPr>
+              <w:jc w:val="center"/>
+              <w:cnfStyle w:val="000000000000" w:firstRow="0" w:lastRow="0" w:firstColumn="0" w:lastColumn="0" w:oddVBand="0" w:evenVBand="0" w:oddHBand="0" w:evenHBand="0" w:firstRowFirstColumn="0" w:firstRowLastColumn="0" w:lastRowFirstColumn="0" w:lastRowLastColumn="0"/>
+            </w:pPr>
+          </w:p>
+        </w:tc>
+        <w:tc>
+          <w:tcPr>
+            <w:tcW w:w="1940" w:type="dxa"/>
+          </w:tcPr>
+          <w:p>
+            <w:pPr>
+              <w:jc w:val="center"/>
+              <w:cnfStyle w:val="000000000000" w:firstRow="0" w:lastRow="0" w:firstColumn="0" w:lastColumn="0" w:oddVBand="0" w:evenVBand="0" w:oddHBand="0" w:evenHBand="0" w:firstRowFirstColumn="0" w:firstRowLastColumn="0" w:lastRowFirstColumn="0" w:lastRowLastColumn="0"/>
+            </w:pPr>
+          </w:p>
+        </w:tc>
+        <w:tc>
+          <w:tcPr>
+            <w:tcW w:w="1416" w:type="dxa"/>
+          </w:tcPr>
+          <w:p>
+            <w:pPr>
+              <w:jc w:val="center"/>
+              <w:cnfStyle w:val="000000000000" w:firstRow="0" w:lastRow="0" w:firstColumn="0" w:lastColumn="0" w:oddVBand="0" w:evenVBand="0" w:oddHBand="0" w:evenHBand="0" w:firstRowFirstColumn="0" w:firstRowLastColumn="0" w:lastRowFirstColumn="0" w:lastRowLastColumn="0"/>
+            </w:pPr>
+            <w:r>
+              <w:t>Yes</w:t>
+            </w:r>
+          </w:p>
+        </w:tc>
+      </w:tr>
+    </w:tbl>
     <w:p/>
     <w:p>
       <w:pPr>
         <w:pStyle w:val="Ttulo3"/>
       </w:pPr>
       <w:r>
-        <w:t>Level 3 – Sir Uthgard’s Actions</w:t>
+        <w:lastRenderedPageBreak/>
+        <w:t xml:space="preserve">Level 3 – Sir </w:t>
+      </w:r>
+      <w:proofErr w:type="spellStart"/>
+      <w:r>
+        <w:t>Uthgard’s</w:t>
+      </w:r>
+      <w:proofErr w:type="spellEnd"/>
+      <w:r>
+        <w:t xml:space="preserve"> Actions</w:t>
       </w:r>
     </w:p>
     <w:p/>
@@ -527,14 +1088,325 @@
         <w:pStyle w:val="Ttulo3"/>
       </w:pPr>
       <w:r>
+        <w:rPr>
+          <w:noProof/>
+        </w:rPr>
+        <w:drawing>
+          <wp:anchor distT="0" distB="0" distL="114300" distR="114300" simplePos="0" relativeHeight="251661312" behindDoc="0" locked="0" layoutInCell="1" allowOverlap="1" wp14:anchorId="24B24147" wp14:editId="210AC44F">
+            <wp:simplePos x="0" y="0"/>
+            <wp:positionH relativeFrom="margin">
+              <wp:posOffset>4298950</wp:posOffset>
+            </wp:positionH>
+            <wp:positionV relativeFrom="paragraph">
+              <wp:posOffset>91440</wp:posOffset>
+            </wp:positionV>
+            <wp:extent cx="1419225" cy="907415"/>
+            <wp:effectExtent l="0" t="0" r="9525" b="6985"/>
+            <wp:wrapSquare wrapText="bothSides"/>
+            <wp:docPr id="3" name="Imagem 3"/>
+            <wp:cNvGraphicFramePr>
+              <a:graphicFrameLocks xmlns:a="http://schemas.openxmlformats.org/drawingml/2006/main" noChangeAspect="1"/>
+            </wp:cNvGraphicFramePr>
+            <a:graphic xmlns:a="http://schemas.openxmlformats.org/drawingml/2006/main">
+              <a:graphicData uri="http://schemas.openxmlformats.org/drawingml/2006/picture">
+                <pic:pic xmlns:pic="http://schemas.openxmlformats.org/drawingml/2006/picture">
+                  <pic:nvPicPr>
+                    <pic:cNvPr id="3" name="Imagem 3"/>
+                    <pic:cNvPicPr/>
+                  </pic:nvPicPr>
+                  <pic:blipFill rotWithShape="1">
+                    <a:blip r:embed="rId12"/>
+                    <a:srcRect b="4077"/>
+                    <a:stretch/>
+                  </pic:blipFill>
+                  <pic:spPr bwMode="auto">
+                    <a:xfrm>
+                      <a:off x="0" y="0"/>
+                      <a:ext cx="1419225" cy="907415"/>
+                    </a:xfrm>
+                    <a:prstGeom prst="rect">
+                      <a:avLst/>
+                    </a:prstGeom>
+                    <a:ln>
+                      <a:noFill/>
+                    </a:ln>
+                    <a:extLst>
+                      <a:ext uri="{53640926-AAD7-44D8-BBD7-CCE9431645EC}">
+                        <a14:shadowObscured xmlns:a14="http://schemas.microsoft.com/office/drawing/2010/main"/>
+                      </a:ext>
+                    </a:extLst>
+                  </pic:spPr>
+                </pic:pic>
+              </a:graphicData>
+            </a:graphic>
+            <wp14:sizeRelH relativeFrom="margin">
+              <wp14:pctWidth>0</wp14:pctWidth>
+            </wp14:sizeRelH>
+            <wp14:sizeRelV relativeFrom="margin">
+              <wp14:pctHeight>0</wp14:pctHeight>
+            </wp14:sizeRelV>
+          </wp:anchor>
+        </w:drawing>
+      </w:r>
+      <w:r>
+        <w:rPr>
+          <w:noProof/>
+        </w:rPr>
+        <mc:AlternateContent>
+          <mc:Choice Requires="wps">
+            <w:drawing>
+              <wp:anchor distT="0" distB="0" distL="114300" distR="114300" simplePos="0" relativeHeight="251663360" behindDoc="0" locked="0" layoutInCell="1" allowOverlap="1" wp14:anchorId="0CFD165F" wp14:editId="0598AA5E">
+                <wp:simplePos x="0" y="0"/>
+                <wp:positionH relativeFrom="column">
+                  <wp:posOffset>4298950</wp:posOffset>
+                </wp:positionH>
+                <wp:positionV relativeFrom="paragraph">
+                  <wp:posOffset>1094740</wp:posOffset>
+                </wp:positionV>
+                <wp:extent cx="1419225" cy="635"/>
+                <wp:effectExtent l="0" t="0" r="0" b="0"/>
+                <wp:wrapSquare wrapText="bothSides"/>
+                <wp:docPr id="4" name="Caixa de texto 4"/>
+                <wp:cNvGraphicFramePr/>
+                <a:graphic xmlns:a="http://schemas.openxmlformats.org/drawingml/2006/main">
+                  <a:graphicData uri="http://schemas.microsoft.com/office/word/2010/wordprocessingShape">
+                    <wps:wsp>
+                      <wps:cNvSpPr txBox="1"/>
+                      <wps:spPr>
+                        <a:xfrm>
+                          <a:off x="0" y="0"/>
+                          <a:ext cx="1419225" cy="635"/>
+                        </a:xfrm>
+                        <a:prstGeom prst="rect">
+                          <a:avLst/>
+                        </a:prstGeom>
+                        <a:solidFill>
+                          <a:prstClr val="white"/>
+                        </a:solidFill>
+                        <a:ln>
+                          <a:noFill/>
+                        </a:ln>
+                      </wps:spPr>
+                      <wps:txbx>
+                        <w:txbxContent>
+                          <w:p>
+                            <w:pPr>
+                              <w:pStyle w:val="Legenda"/>
+                              <w:rPr>
+                                <w:noProof/>
+                                <w:sz w:val="12"/>
+                                <w:szCs w:val="14"/>
+                              </w:rPr>
+                            </w:pPr>
+                            <w:r>
+                              <w:rPr>
+                                <w:sz w:val="12"/>
+                                <w:szCs w:val="14"/>
+                              </w:rPr>
+                              <w:t xml:space="preserve">Figure </w:t>
+                            </w:r>
+                            <w:r>
+                              <w:rPr>
+                                <w:sz w:val="12"/>
+                                <w:szCs w:val="14"/>
+                              </w:rPr>
+                              <w:fldChar w:fldCharType="begin"/>
+                            </w:r>
+                            <w:r>
+                              <w:rPr>
+                                <w:sz w:val="12"/>
+                                <w:szCs w:val="14"/>
+                              </w:rPr>
+                              <w:instrText xml:space="preserve"> SEQ Figure \* ARABIC </w:instrText>
+                            </w:r>
+                            <w:r>
+                              <w:rPr>
+                                <w:sz w:val="12"/>
+                                <w:szCs w:val="14"/>
+                              </w:rPr>
+                              <w:fldChar w:fldCharType="separate"/>
+                            </w:r>
+                            <w:r>
+                              <w:rPr>
+                                <w:noProof/>
+                                <w:sz w:val="12"/>
+                                <w:szCs w:val="14"/>
+                              </w:rPr>
+                              <w:t>2</w:t>
+                            </w:r>
+                            <w:r>
+                              <w:rPr>
+                                <w:sz w:val="12"/>
+                                <w:szCs w:val="14"/>
+                              </w:rPr>
+                              <w:fldChar w:fldCharType="end"/>
+                            </w:r>
+                            <w:r>
+                              <w:rPr>
+                                <w:sz w:val="12"/>
+                                <w:szCs w:val="14"/>
+                              </w:rPr>
+                              <w:t>. Difference between optimal and chosen paths</w:t>
+                            </w:r>
+                          </w:p>
+                        </w:txbxContent>
+                      </wps:txbx>
+                      <wps:bodyPr rot="0" spcFirstLastPara="0" vertOverflow="overflow" horzOverflow="overflow" vert="horz" wrap="square" lIns="0" tIns="0" rIns="0" bIns="0" numCol="1" spcCol="0" rtlCol="0" fromWordArt="0" anchor="t" anchorCtr="0" forceAA="0" compatLnSpc="1">
+                        <a:prstTxWarp prst="textNoShape">
+                          <a:avLst/>
+                        </a:prstTxWarp>
+                        <a:spAutoFit/>
+                      </wps:bodyPr>
+                    </wps:wsp>
+                  </a:graphicData>
+                </a:graphic>
+              </wp:anchor>
+            </w:drawing>
+          </mc:Choice>
+          <mc:Fallback>
+            <w:pict>
+              <v:shape w14:anchorId="0CFD165F" id="Caixa de texto 4" o:spid="_x0000_s1027" type="#_x0000_t202" style="position:absolute;margin-left:338.5pt;margin-top:86.2pt;width:111.75pt;height:.05pt;z-index:251663360;visibility:visible;mso-wrap-style:square;mso-wrap-distance-left:9pt;mso-wrap-distance-top:0;mso-wrap-distance-right:9pt;mso-wrap-distance-bottom:0;mso-position-horizontal:absolute;mso-position-horizontal-relative:text;mso-position-vertical:absolute;mso-position-vertical-relative:text;v-text-anchor:top" o:gfxdata="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" stroked="f">
+                <v:textbox style="mso-fit-shape-to-text:t" inset="0,0,0,0">
+                  <w:txbxContent>
+                    <w:p>
+                      <w:pPr>
+                        <w:pStyle w:val="Legenda"/>
+                        <w:rPr>
+                          <w:noProof/>
+                          <w:sz w:val="12"/>
+                          <w:szCs w:val="14"/>
+                        </w:rPr>
+                      </w:pPr>
+                      <w:r>
+                        <w:rPr>
+                          <w:sz w:val="12"/>
+                          <w:szCs w:val="14"/>
+                        </w:rPr>
+                        <w:t xml:space="preserve">Figure </w:t>
+                      </w:r>
+                      <w:r>
+                        <w:rPr>
+                          <w:sz w:val="12"/>
+                          <w:szCs w:val="14"/>
+                        </w:rPr>
+                        <w:fldChar w:fldCharType="begin"/>
+                      </w:r>
+                      <w:r>
+                        <w:rPr>
+                          <w:sz w:val="12"/>
+                          <w:szCs w:val="14"/>
+                        </w:rPr>
+                        <w:instrText xml:space="preserve"> SEQ Figure \* ARABIC </w:instrText>
+                      </w:r>
+                      <w:r>
+                        <w:rPr>
+                          <w:sz w:val="12"/>
+                          <w:szCs w:val="14"/>
+                        </w:rPr>
+                        <w:fldChar w:fldCharType="separate"/>
+                      </w:r>
+                      <w:r>
+                        <w:rPr>
+                          <w:noProof/>
+                          <w:sz w:val="12"/>
+                          <w:szCs w:val="14"/>
+                        </w:rPr>
+                        <w:t>2</w:t>
+                      </w:r>
+                      <w:r>
+                        <w:rPr>
+                          <w:sz w:val="12"/>
+                          <w:szCs w:val="14"/>
+                        </w:rPr>
+                        <w:fldChar w:fldCharType="end"/>
+                      </w:r>
+                      <w:r>
+                        <w:rPr>
+                          <w:sz w:val="12"/>
+                          <w:szCs w:val="14"/>
+                        </w:rPr>
+                        <w:t>. Difference between optimal and chosen paths</w:t>
+                      </w:r>
+                    </w:p>
+                  </w:txbxContent>
+                </v:textbox>
+                <w10:wrap type="square"/>
+              </v:shape>
+            </w:pict>
+          </mc:Fallback>
+        </mc:AlternateContent>
+      </w:r>
+      <w:r>
         <w:t>Level 4 – MCTS</w:t>
       </w:r>
     </w:p>
-    <w:p/>
+    <w:p>
+      <w:pPr>
+        <w:ind w:firstLine="720"/>
+      </w:pPr>
+      <w:r>
+        <w:t xml:space="preserve">Note: Sometimes the player will run out of time because the </w:t>
+      </w:r>
+      <w:proofErr w:type="spellStart"/>
+      <w:r>
+        <w:t>NavMesh</w:t>
+      </w:r>
+      <w:proofErr w:type="spellEnd"/>
+      <w:r>
+        <w:t xml:space="preserve"> will not choose the </w:t>
+      </w:r>
+      <w:r>
+        <w:t>shortest path. For example, in figure 2 the optimal path from X to the chest is displayed in green and the path chosen by Unity is displayed in red.</w:t>
+      </w:r>
+    </w:p>
+    <w:p>
+      <w:pPr>
+        <w:pStyle w:val="Ttulo3"/>
+      </w:pPr>
+      <w:r>
+        <w:t xml:space="preserve">Secret Level 1 – </w:t>
+      </w:r>
+      <w:r>
+        <w:t>Optimizing World State Representation</w:t>
+      </w:r>
+    </w:p>
+    <w:p>
+      <w:pPr>
+        <w:pStyle w:val="Ttulo3"/>
+      </w:pPr>
+      <w:r>
+        <w:t xml:space="preserve">Secret Level 2 </w:t>
+      </w:r>
+      <w:r>
+        <w:t>– Limited Playout MCTS</w:t>
+      </w:r>
+    </w:p>
+    <w:p>
+      <w:pPr>
+        <w:pStyle w:val="Ttulo3"/>
+      </w:pPr>
+      <w:r>
+        <w:t xml:space="preserve">Secret Level 3 – </w:t>
+      </w:r>
+      <w:r>
+        <w:t>Comparison of MCTS variants</w:t>
+      </w:r>
+    </w:p>
+    <w:p>
+      <w:pPr>
+        <w:pStyle w:val="Ttulo3"/>
+      </w:pPr>
+      <w:r>
+        <w:t xml:space="preserve">Secret Level 4 – </w:t>
+      </w:r>
+      <w:r>
+        <w:t>Additional Optimization</w:t>
+      </w:r>
+    </w:p>
     <w:sectPr>
-      <w:footerReference w:type="default" r:id="rId12"/>
-      <w:headerReference w:type="first" r:id="rId13"/>
-      <w:footerReference w:type="first" r:id="rId14"/>
+      <w:footerReference w:type="default" r:id="rId13"/>
+      <w:headerReference w:type="first" r:id="rId14"/>
+      <w:footerReference w:type="first" r:id="rId15"/>
       <w:type w:val="continuous"/>
       <w:pgSz w:w="11906" w:h="16838" w:code="9"/>
       <w:pgMar w:top="1440" w:right="1440" w:bottom="1440" w:left="1440" w:header="1152" w:footer="720" w:gutter="0"/>
@@ -892,7 +1764,7 @@
         </mc:Choice>
         <mc:Fallback>
           <w:pict>
-            <v:rect w14:anchorId="2FA635C7" id="Rectangle 133" o:spid="_x0000_s1027" style="position:absolute;left:0;text-align:left;margin-left:220.45pt;margin-top:18pt;width:236.25pt;height:78.45pt;z-index:251659264;visibility:visible;mso-wrap-style:square;mso-width-percent:0;mso-height-percent:0;mso-wrap-distance-left:9pt;mso-wrap-distance-top:18pt;mso-wrap-distance-right:9pt;mso-wrap-distance-bottom:18pt;mso-position-horizontal:absolute;mso-position-horizontal-relative:margin;mso-position-vertical:absolute;mso-position-vertical-relative:page;mso-width-percent:0;mso-height-percent:0;mso-width-relative:page;mso-height-relative:page;v-text-anchor:bottom" o:gfxdata="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" o:allowoverlap="f" fillcolor="#1cade4 [3204]" stroked="f" strokeweight="2pt">
+            <v:rect w14:anchorId="2FA635C7" id="Rectangle 133" o:spid="_x0000_s1028" style="position:absolute;left:0;text-align:left;margin-left:220.45pt;margin-top:18pt;width:236.25pt;height:78.45pt;z-index:251659264;visibility:visible;mso-wrap-style:square;mso-width-percent:0;mso-height-percent:0;mso-wrap-distance-left:9pt;mso-wrap-distance-top:18pt;mso-wrap-distance-right:9pt;mso-wrap-distance-bottom:18pt;mso-position-horizontal:absolute;mso-position-horizontal-relative:margin;mso-position-vertical:absolute;mso-position-vertical-relative:page;mso-width-percent:0;mso-height-percent:0;mso-width-relative:page;mso-height-relative:page;v-text-anchor:bottom" o:gfxdata="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" o:allowoverlap="f" fillcolor="#1cade4 [3204]" stroked="f" strokeweight="2pt">
               <o:lock v:ext="edit" aspectratio="t"/>
               <v:textbox>
                 <w:txbxContent>
@@ -19220,6 +20092,712 @@
       </w:tcPr>
     </w:tblStylePr>
   </w:style>
+  <w:style w:type="table" w:styleId="TabeladeGrelha1Clara-Destaque3">
+    <w:name w:val="Grid Table 1 Light Accent 3"/>
+    <w:basedOn w:val="Tabelanormal"/>
+    <w:uiPriority w:val="46"/>
+    <w:rsid w:val="00F94423"/>
+    <w:pPr>
+      <w:spacing w:after="0" w:line="240" w:lineRule="auto"/>
+    </w:pPr>
+    <w:tblPr>
+      <w:tblStyleRowBandSize w:val="1"/>
+      <w:tblStyleColBandSize w:val="1"/>
+      <w:tblBorders>
+        <w:top w:val="single" w:sz="4" w:space="0" w:color="A8EBEF" w:themeColor="accent3" w:themeTint="66"/>
+        <w:left w:val="single" w:sz="4" w:space="0" w:color="A8EBEF" w:themeColor="accent3" w:themeTint="66"/>
+        <w:bottom w:val="single" w:sz="4" w:space="0" w:color="A8EBEF" w:themeColor="accent3" w:themeTint="66"/>
+        <w:right w:val="single" w:sz="4" w:space="0" w:color="A8EBEF" w:themeColor="accent3" w:themeTint="66"/>
+        <w:insideH w:val="single" w:sz="4" w:space="0" w:color="A8EBEF" w:themeColor="accent3" w:themeTint="66"/>
+        <w:insideV w:val="single" w:sz="4" w:space="0" w:color="A8EBEF" w:themeColor="accent3" w:themeTint="66"/>
+      </w:tblBorders>
+    </w:tblPr>
+    <w:tblStylePr w:type="firstRow">
+      <w:rPr>
+        <w:b/>
+        <w:bCs/>
+      </w:rPr>
+      <w:tblPr/>
+      <w:tcPr>
+        <w:tcBorders>
+          <w:bottom w:val="single" w:sz="12" w:space="0" w:color="7CE1E7" w:themeColor="accent3" w:themeTint="99"/>
+        </w:tcBorders>
+      </w:tcPr>
+    </w:tblStylePr>
+    <w:tblStylePr w:type="lastRow">
+      <w:rPr>
+        <w:b/>
+        <w:bCs/>
+      </w:rPr>
+      <w:tblPr/>
+      <w:tcPr>
+        <w:tcBorders>
+          <w:top w:val="double" w:sz="2" w:space="0" w:color="7CE1E7" w:themeColor="accent3" w:themeTint="99"/>
+        </w:tcBorders>
+      </w:tcPr>
+    </w:tblStylePr>
+    <w:tblStylePr w:type="firstCol">
+      <w:rPr>
+        <w:b/>
+        <w:bCs/>
+      </w:rPr>
+    </w:tblStylePr>
+    <w:tblStylePr w:type="lastCol">
+      <w:rPr>
+        <w:b/>
+        <w:bCs/>
+      </w:rPr>
+    </w:tblStylePr>
+  </w:style>
+  <w:style w:type="table" w:styleId="SimplesTabela2">
+    <w:name w:val="Plain Table 2"/>
+    <w:basedOn w:val="Tabelanormal"/>
+    <w:uiPriority w:val="41"/>
+    <w:rsid w:val="00F94423"/>
+    <w:pPr>
+      <w:spacing w:after="0" w:line="240" w:lineRule="auto"/>
+    </w:pPr>
+    <w:tblPr>
+      <w:tblStyleRowBandSize w:val="1"/>
+      <w:tblStyleColBandSize w:val="1"/>
+      <w:tblBorders>
+        <w:top w:val="single" w:sz="4" w:space="0" w:color="7F7F7F" w:themeColor="text1" w:themeTint="80"/>
+        <w:bottom w:val="single" w:sz="4" w:space="0" w:color="7F7F7F" w:themeColor="text1" w:themeTint="80"/>
+      </w:tblBorders>
+    </w:tblPr>
+    <w:tblStylePr w:type="firstRow">
+      <w:rPr>
+        <w:b/>
+        <w:bCs/>
+      </w:rPr>
+      <w:tblPr/>
+      <w:tcPr>
+        <w:tcBorders>
+          <w:bottom w:val="single" w:sz="4" w:space="0" w:color="7F7F7F" w:themeColor="text1" w:themeTint="80"/>
+        </w:tcBorders>
+      </w:tcPr>
+    </w:tblStylePr>
+    <w:tblStylePr w:type="lastRow">
+      <w:rPr>
+        <w:b/>
+        <w:bCs/>
+      </w:rPr>
+      <w:tblPr/>
+      <w:tcPr>
+        <w:tcBorders>
+          <w:top w:val="single" w:sz="4" w:space="0" w:color="7F7F7F" w:themeColor="text1" w:themeTint="80"/>
+        </w:tcBorders>
+      </w:tcPr>
+    </w:tblStylePr>
+    <w:tblStylePr w:type="firstCol">
+      <w:rPr>
+        <w:b/>
+        <w:bCs/>
+      </w:rPr>
+    </w:tblStylePr>
+    <w:tblStylePr w:type="lastCol">
+      <w:rPr>
+        <w:b/>
+        <w:bCs/>
+      </w:rPr>
+    </w:tblStylePr>
+    <w:tblStylePr w:type="band1Vert">
+      <w:tblPr/>
+      <w:tcPr>
+        <w:tcBorders>
+          <w:left w:val="single" w:sz="4" w:space="0" w:color="7F7F7F" w:themeColor="text1" w:themeTint="80"/>
+          <w:right w:val="single" w:sz="4" w:space="0" w:color="7F7F7F" w:themeColor="text1" w:themeTint="80"/>
+        </w:tcBorders>
+      </w:tcPr>
+    </w:tblStylePr>
+    <w:tblStylePr w:type="band2Vert">
+      <w:tblPr/>
+      <w:tcPr>
+        <w:tcBorders>
+          <w:left w:val="single" w:sz="4" w:space="0" w:color="7F7F7F" w:themeColor="text1" w:themeTint="80"/>
+          <w:right w:val="single" w:sz="4" w:space="0" w:color="7F7F7F" w:themeColor="text1" w:themeTint="80"/>
+        </w:tcBorders>
+      </w:tcPr>
+    </w:tblStylePr>
+    <w:tblStylePr w:type="band1Horz">
+      <w:tblPr/>
+      <w:tcPr>
+        <w:tcBorders>
+          <w:top w:val="single" w:sz="4" w:space="0" w:color="7F7F7F" w:themeColor="text1" w:themeTint="80"/>
+          <w:bottom w:val="single" w:sz="4" w:space="0" w:color="7F7F7F" w:themeColor="text1" w:themeTint="80"/>
+        </w:tcBorders>
+      </w:tcPr>
+    </w:tblStylePr>
+  </w:style>
+  <w:style w:type="table" w:styleId="SimplesTabela3">
+    <w:name w:val="Plain Table 3"/>
+    <w:basedOn w:val="Tabelanormal"/>
+    <w:uiPriority w:val="42"/>
+    <w:rsid w:val="00F94423"/>
+    <w:pPr>
+      <w:spacing w:after="0" w:line="240" w:lineRule="auto"/>
+    </w:pPr>
+    <w:tblPr>
+      <w:tblStyleRowBandSize w:val="1"/>
+      <w:tblStyleColBandSize w:val="1"/>
+    </w:tblPr>
+    <w:tblStylePr w:type="firstRow">
+      <w:rPr>
+        <w:b/>
+        <w:bCs/>
+        <w:caps/>
+      </w:rPr>
+      <w:tblPr/>
+      <w:tcPr>
+        <w:tcBorders>
+          <w:bottom w:val="single" w:sz="4" w:space="0" w:color="7F7F7F" w:themeColor="text1" w:themeTint="80"/>
+        </w:tcBorders>
+      </w:tcPr>
+    </w:tblStylePr>
+    <w:tblStylePr w:type="lastRow">
+      <w:rPr>
+        <w:b/>
+        <w:bCs/>
+        <w:caps/>
+      </w:rPr>
+      <w:tblPr/>
+      <w:tcPr>
+        <w:tcBorders>
+          <w:top w:val="nil"/>
+        </w:tcBorders>
+      </w:tcPr>
+    </w:tblStylePr>
+    <w:tblStylePr w:type="firstCol">
+      <w:rPr>
+        <w:b/>
+        <w:bCs/>
+        <w:caps/>
+      </w:rPr>
+      <w:tblPr/>
+      <w:tcPr>
+        <w:tcBorders>
+          <w:right w:val="single" w:sz="4" w:space="0" w:color="7F7F7F" w:themeColor="text1" w:themeTint="80"/>
+        </w:tcBorders>
+      </w:tcPr>
+    </w:tblStylePr>
+    <w:tblStylePr w:type="lastCol">
+      <w:rPr>
+        <w:b/>
+        <w:bCs/>
+        <w:caps/>
+      </w:rPr>
+      <w:tblPr/>
+      <w:tcPr>
+        <w:tcBorders>
+          <w:left w:val="nil"/>
+        </w:tcBorders>
+      </w:tcPr>
+    </w:tblStylePr>
+    <w:tblStylePr w:type="band1Vert">
+      <w:tblPr/>
+      <w:tcPr>
+        <w:shd w:val="clear" w:color="auto" w:fill="F2F2F2" w:themeFill="background1" w:themeFillShade="F2"/>
+      </w:tcPr>
+    </w:tblStylePr>
+    <w:tblStylePr w:type="band1Horz">
+      <w:tblPr/>
+      <w:tcPr>
+        <w:shd w:val="clear" w:color="auto" w:fill="F2F2F2" w:themeFill="background1" w:themeFillShade="F2"/>
+      </w:tcPr>
+    </w:tblStylePr>
+    <w:tblStylePr w:type="neCell">
+      <w:tblPr/>
+      <w:tcPr>
+        <w:tcBorders>
+          <w:left w:val="nil"/>
+        </w:tcBorders>
+      </w:tcPr>
+    </w:tblStylePr>
+    <w:tblStylePr w:type="nwCell">
+      <w:tblPr/>
+      <w:tcPr>
+        <w:tcBorders>
+          <w:right w:val="nil"/>
+        </w:tcBorders>
+      </w:tcPr>
+    </w:tblStylePr>
+  </w:style>
+  <w:style w:type="table" w:styleId="TabeladeGrelha2-Destaque2">
+    <w:name w:val="Grid Table 2 Accent 2"/>
+    <w:basedOn w:val="Tabelanormal"/>
+    <w:uiPriority w:val="47"/>
+    <w:rsid w:val="00F94423"/>
+    <w:pPr>
+      <w:spacing w:after="0" w:line="240" w:lineRule="auto"/>
+    </w:pPr>
+    <w:tblPr>
+      <w:tblStyleRowBandSize w:val="1"/>
+      <w:tblStyleColBandSize w:val="1"/>
+      <w:tblBorders>
+        <w:top w:val="single" w:sz="2" w:space="0" w:color="74B5E4" w:themeColor="accent2" w:themeTint="99"/>
+        <w:bottom w:val="single" w:sz="2" w:space="0" w:color="74B5E4" w:themeColor="accent2" w:themeTint="99"/>
+        <w:insideH w:val="single" w:sz="2" w:space="0" w:color="74B5E4" w:themeColor="accent2" w:themeTint="99"/>
+        <w:insideV w:val="single" w:sz="2" w:space="0" w:color="74B5E4" w:themeColor="accent2" w:themeTint="99"/>
+      </w:tblBorders>
+    </w:tblPr>
+    <w:tblStylePr w:type="firstRow">
+      <w:rPr>
+        <w:b/>
+        <w:bCs/>
+      </w:rPr>
+      <w:tblPr/>
+      <w:tcPr>
+        <w:tcBorders>
+          <w:top w:val="nil"/>
+          <w:bottom w:val="single" w:sz="12" w:space="0" w:color="74B5E4" w:themeColor="accent2" w:themeTint="99"/>
+          <w:insideH w:val="nil"/>
+          <w:insideV w:val="nil"/>
+        </w:tcBorders>
+        <w:shd w:val="clear" w:color="auto" w:fill="FFFFFF" w:themeFill="background1"/>
+      </w:tcPr>
+    </w:tblStylePr>
+    <w:tblStylePr w:type="lastRow">
+      <w:rPr>
+        <w:b/>
+        <w:bCs/>
+      </w:rPr>
+      <w:tblPr/>
+      <w:tcPr>
+        <w:tcBorders>
+          <w:top w:val="double" w:sz="2" w:space="0" w:color="74B5E4" w:themeColor="accent2" w:themeTint="99"/>
+          <w:bottom w:val="nil"/>
+          <w:insideH w:val="nil"/>
+          <w:insideV w:val="nil"/>
+        </w:tcBorders>
+        <w:shd w:val="clear" w:color="auto" w:fill="FFFFFF" w:themeFill="background1"/>
+      </w:tcPr>
+    </w:tblStylePr>
+    <w:tblStylePr w:type="firstCol">
+      <w:rPr>
+        <w:b/>
+        <w:bCs/>
+      </w:rPr>
+    </w:tblStylePr>
+    <w:tblStylePr w:type="lastCol">
+      <w:rPr>
+        <w:b/>
+        <w:bCs/>
+      </w:rPr>
+    </w:tblStylePr>
+    <w:tblStylePr w:type="band1Vert">
+      <w:tblPr/>
+      <w:tcPr>
+        <w:shd w:val="clear" w:color="auto" w:fill="D0E6F6" w:themeFill="accent2" w:themeFillTint="33"/>
+      </w:tcPr>
+    </w:tblStylePr>
+    <w:tblStylePr w:type="band1Horz">
+      <w:tblPr/>
+      <w:tcPr>
+        <w:shd w:val="clear" w:color="auto" w:fill="D0E6F6" w:themeFill="accent2" w:themeFillTint="33"/>
+      </w:tcPr>
+    </w:tblStylePr>
+  </w:style>
+  <w:style w:type="table" w:styleId="TabeladeGrelha5Escura-Destaque2">
+    <w:name w:val="Grid Table 5 Dark Accent 2"/>
+    <w:basedOn w:val="Tabelanormal"/>
+    <w:uiPriority w:val="50"/>
+    <w:rsid w:val="00F94423"/>
+    <w:pPr>
+      <w:spacing w:after="0" w:line="240" w:lineRule="auto"/>
+    </w:pPr>
+    <w:tblPr>
+      <w:tblStyleRowBandSize w:val="1"/>
+      <w:tblStyleColBandSize w:val="1"/>
+      <w:tblBorders>
+        <w:top w:val="single" w:sz="4" w:space="0" w:color="FFFFFF" w:themeColor="background1"/>
+        <w:left w:val="single" w:sz="4" w:space="0" w:color="FFFFFF" w:themeColor="background1"/>
+        <w:bottom w:val="single" w:sz="4" w:space="0" w:color="FFFFFF" w:themeColor="background1"/>
+        <w:right w:val="single" w:sz="4" w:space="0" w:color="FFFFFF" w:themeColor="background1"/>
+        <w:insideH w:val="single" w:sz="4" w:space="0" w:color="FFFFFF" w:themeColor="background1"/>
+        <w:insideV w:val="single" w:sz="4" w:space="0" w:color="FFFFFF" w:themeColor="background1"/>
+      </w:tblBorders>
+    </w:tblPr>
+    <w:tcPr>
+      <w:shd w:val="clear" w:color="auto" w:fill="D0E6F6" w:themeFill="accent2" w:themeFillTint="33"/>
+    </w:tcPr>
+    <w:tblStylePr w:type="firstRow">
+      <w:rPr>
+        <w:b/>
+        <w:bCs/>
+        <w:color w:val="FFFFFF" w:themeColor="background1"/>
+      </w:rPr>
+      <w:tblPr/>
+      <w:tcPr>
+        <w:tcBorders>
+          <w:top w:val="single" w:sz="4" w:space="0" w:color="FFFFFF" w:themeColor="background1"/>
+          <w:left w:val="single" w:sz="4" w:space="0" w:color="FFFFFF" w:themeColor="background1"/>
+          <w:right w:val="single" w:sz="4" w:space="0" w:color="FFFFFF" w:themeColor="background1"/>
+          <w:insideH w:val="nil"/>
+          <w:insideV w:val="nil"/>
+        </w:tcBorders>
+        <w:shd w:val="clear" w:color="auto" w:fill="2683C6" w:themeFill="accent2"/>
+      </w:tcPr>
+    </w:tblStylePr>
+    <w:tblStylePr w:type="lastRow">
+      <w:rPr>
+        <w:b/>
+        <w:bCs/>
+        <w:color w:val="FFFFFF" w:themeColor="background1"/>
+      </w:rPr>
+      <w:tblPr/>
+      <w:tcPr>
+        <w:tcBorders>
+          <w:left w:val="single" w:sz="4" w:space="0" w:color="FFFFFF" w:themeColor="background1"/>
+          <w:bottom w:val="single" w:sz="4" w:space="0" w:color="FFFFFF" w:themeColor="background1"/>
+          <w:right w:val="single" w:sz="4" w:space="0" w:color="FFFFFF" w:themeColor="background1"/>
+          <w:insideH w:val="nil"/>
+          <w:insideV w:val="nil"/>
+        </w:tcBorders>
+        <w:shd w:val="clear" w:color="auto" w:fill="2683C6" w:themeFill="accent2"/>
+      </w:tcPr>
+    </w:tblStylePr>
+    <w:tblStylePr w:type="firstCol">
+      <w:rPr>
+        <w:b/>
+        <w:bCs/>
+        <w:color w:val="FFFFFF" w:themeColor="background1"/>
+      </w:rPr>
+      <w:tblPr/>
+      <w:tcPr>
+        <w:tcBorders>
+          <w:top w:val="single" w:sz="4" w:space="0" w:color="FFFFFF" w:themeColor="background1"/>
+          <w:left w:val="single" w:sz="4" w:space="0" w:color="FFFFFF" w:themeColor="background1"/>
+          <w:bottom w:val="single" w:sz="4" w:space="0" w:color="FFFFFF" w:themeColor="background1"/>
+          <w:insideV w:val="nil"/>
+        </w:tcBorders>
+        <w:shd w:val="clear" w:color="auto" w:fill="2683C6" w:themeFill="accent2"/>
+      </w:tcPr>
+    </w:tblStylePr>
+    <w:tblStylePr w:type="lastCol">
+      <w:rPr>
+        <w:b/>
+        <w:bCs/>
+        <w:color w:val="FFFFFF" w:themeColor="background1"/>
+      </w:rPr>
+      <w:tblPr/>
+      <w:tcPr>
+        <w:tcBorders>
+          <w:top w:val="single" w:sz="4" w:space="0" w:color="FFFFFF" w:themeColor="background1"/>
+          <w:bottom w:val="single" w:sz="4" w:space="0" w:color="FFFFFF" w:themeColor="background1"/>
+          <w:right w:val="single" w:sz="4" w:space="0" w:color="FFFFFF" w:themeColor="background1"/>
+          <w:insideV w:val="nil"/>
+        </w:tcBorders>
+        <w:shd w:val="clear" w:color="auto" w:fill="2683C6" w:themeFill="accent2"/>
+      </w:tcPr>
+    </w:tblStylePr>
+    <w:tblStylePr w:type="band1Vert">
+      <w:tblPr/>
+      <w:tcPr>
+        <w:shd w:val="clear" w:color="auto" w:fill="A3CEED" w:themeFill="accent2" w:themeFillTint="66"/>
+      </w:tcPr>
+    </w:tblStylePr>
+    <w:tblStylePr w:type="band1Horz">
+      <w:tblPr/>
+      <w:tcPr>
+        <w:shd w:val="clear" w:color="auto" w:fill="A3CEED" w:themeFill="accent2" w:themeFillTint="66"/>
+      </w:tcPr>
+    </w:tblStylePr>
+  </w:style>
+  <w:style w:type="table" w:styleId="TabeladeGrelha5Escura-Destaque1">
+    <w:name w:val="Grid Table 5 Dark Accent 1"/>
+    <w:basedOn w:val="Tabelanormal"/>
+    <w:uiPriority w:val="50"/>
+    <w:rsid w:val="00F94423"/>
+    <w:pPr>
+      <w:spacing w:after="0" w:line="240" w:lineRule="auto"/>
+    </w:pPr>
+    <w:tblPr>
+      <w:tblStyleRowBandSize w:val="1"/>
+      <w:tblStyleColBandSize w:val="1"/>
+      <w:tblBorders>
+        <w:top w:val="single" w:sz="4" w:space="0" w:color="FFFFFF" w:themeColor="background1"/>
+        <w:left w:val="single" w:sz="4" w:space="0" w:color="FFFFFF" w:themeColor="background1"/>
+        <w:bottom w:val="single" w:sz="4" w:space="0" w:color="FFFFFF" w:themeColor="background1"/>
+        <w:right w:val="single" w:sz="4" w:space="0" w:color="FFFFFF" w:themeColor="background1"/>
+        <w:insideH w:val="single" w:sz="4" w:space="0" w:color="FFFFFF" w:themeColor="background1"/>
+        <w:insideV w:val="single" w:sz="4" w:space="0" w:color="FFFFFF" w:themeColor="background1"/>
+      </w:tblBorders>
+    </w:tblPr>
+    <w:tcPr>
+      <w:shd w:val="clear" w:color="auto" w:fill="D1EEF9" w:themeFill="accent1" w:themeFillTint="33"/>
+    </w:tcPr>
+    <w:tblStylePr w:type="firstRow">
+      <w:rPr>
+        <w:b/>
+        <w:bCs/>
+        <w:color w:val="FFFFFF" w:themeColor="background1"/>
+      </w:rPr>
+      <w:tblPr/>
+      <w:tcPr>
+        <w:tcBorders>
+          <w:top w:val="single" w:sz="4" w:space="0" w:color="FFFFFF" w:themeColor="background1"/>
+          <w:left w:val="single" w:sz="4" w:space="0" w:color="FFFFFF" w:themeColor="background1"/>
+          <w:right w:val="single" w:sz="4" w:space="0" w:color="FFFFFF" w:themeColor="background1"/>
+          <w:insideH w:val="nil"/>
+          <w:insideV w:val="nil"/>
+        </w:tcBorders>
+        <w:shd w:val="clear" w:color="auto" w:fill="1CADE4" w:themeFill="accent1"/>
+      </w:tcPr>
+    </w:tblStylePr>
+    <w:tblStylePr w:type="lastRow">
+      <w:rPr>
+        <w:b/>
+        <w:bCs/>
+        <w:color w:val="FFFFFF" w:themeColor="background1"/>
+      </w:rPr>
+      <w:tblPr/>
+      <w:tcPr>
+        <w:tcBorders>
+          <w:left w:val="single" w:sz="4" w:space="0" w:color="FFFFFF" w:themeColor="background1"/>
+          <w:bottom w:val="single" w:sz="4" w:space="0" w:color="FFFFFF" w:themeColor="background1"/>
+          <w:right w:val="single" w:sz="4" w:space="0" w:color="FFFFFF" w:themeColor="background1"/>
+          <w:insideH w:val="nil"/>
+          <w:insideV w:val="nil"/>
+        </w:tcBorders>
+        <w:shd w:val="clear" w:color="auto" w:fill="1CADE4" w:themeFill="accent1"/>
+      </w:tcPr>
+    </w:tblStylePr>
+    <w:tblStylePr w:type="firstCol">
+      <w:rPr>
+        <w:b/>
+        <w:bCs/>
+        <w:color w:val="FFFFFF" w:themeColor="background1"/>
+      </w:rPr>
+      <w:tblPr/>
+      <w:tcPr>
+        <w:tcBorders>
+          <w:top w:val="single" w:sz="4" w:space="0" w:color="FFFFFF" w:themeColor="background1"/>
+          <w:left w:val="single" w:sz="4" w:space="0" w:color="FFFFFF" w:themeColor="background1"/>
+          <w:bottom w:val="single" w:sz="4" w:space="0" w:color="FFFFFF" w:themeColor="background1"/>
+          <w:insideV w:val="nil"/>
+        </w:tcBorders>
+        <w:shd w:val="clear" w:color="auto" w:fill="1CADE4" w:themeFill="accent1"/>
+      </w:tcPr>
+    </w:tblStylePr>
+    <w:tblStylePr w:type="lastCol">
+      <w:rPr>
+        <w:b/>
+        <w:bCs/>
+        <w:color w:val="FFFFFF" w:themeColor="background1"/>
+      </w:rPr>
+      <w:tblPr/>
+      <w:tcPr>
+        <w:tcBorders>
+          <w:top w:val="single" w:sz="4" w:space="0" w:color="FFFFFF" w:themeColor="background1"/>
+          <w:bottom w:val="single" w:sz="4" w:space="0" w:color="FFFFFF" w:themeColor="background1"/>
+          <w:right w:val="single" w:sz="4" w:space="0" w:color="FFFFFF" w:themeColor="background1"/>
+          <w:insideV w:val="nil"/>
+        </w:tcBorders>
+        <w:shd w:val="clear" w:color="auto" w:fill="1CADE4" w:themeFill="accent1"/>
+      </w:tcPr>
+    </w:tblStylePr>
+    <w:tblStylePr w:type="band1Vert">
+      <w:tblPr/>
+      <w:tcPr>
+        <w:shd w:val="clear" w:color="auto" w:fill="A4DDF4" w:themeFill="accent1" w:themeFillTint="66"/>
+      </w:tcPr>
+    </w:tblStylePr>
+    <w:tblStylePr w:type="band1Horz">
+      <w:tblPr/>
+      <w:tcPr>
+        <w:shd w:val="clear" w:color="auto" w:fill="A4DDF4" w:themeFill="accent1" w:themeFillTint="66"/>
+      </w:tcPr>
+    </w:tblStylePr>
+  </w:style>
+  <w:style w:type="table" w:styleId="TabeladeLista3-Destaque2">
+    <w:name w:val="List Table 3 Accent 2"/>
+    <w:basedOn w:val="Tabelanormal"/>
+    <w:uiPriority w:val="48"/>
+    <w:rsid w:val="00F94423"/>
+    <w:pPr>
+      <w:spacing w:after="0" w:line="240" w:lineRule="auto"/>
+    </w:pPr>
+    <w:tblPr>
+      <w:tblStyleRowBandSize w:val="1"/>
+      <w:tblStyleColBandSize w:val="1"/>
+      <w:tblBorders>
+        <w:top w:val="single" w:sz="4" w:space="0" w:color="2683C6" w:themeColor="accent2"/>
+        <w:left w:val="single" w:sz="4" w:space="0" w:color="2683C6" w:themeColor="accent2"/>
+        <w:bottom w:val="single" w:sz="4" w:space="0" w:color="2683C6" w:themeColor="accent2"/>
+        <w:right w:val="single" w:sz="4" w:space="0" w:color="2683C6" w:themeColor="accent2"/>
+      </w:tblBorders>
+    </w:tblPr>
+    <w:tblStylePr w:type="firstRow">
+      <w:rPr>
+        <w:b/>
+        <w:bCs/>
+        <w:color w:val="FFFFFF" w:themeColor="background1"/>
+      </w:rPr>
+      <w:tblPr/>
+      <w:tcPr>
+        <w:shd w:val="clear" w:color="auto" w:fill="2683C6" w:themeFill="accent2"/>
+      </w:tcPr>
+    </w:tblStylePr>
+    <w:tblStylePr w:type="lastRow">
+      <w:rPr>
+        <w:b/>
+        <w:bCs/>
+      </w:rPr>
+      <w:tblPr/>
+      <w:tcPr>
+        <w:tcBorders>
+          <w:top w:val="double" w:sz="4" w:space="0" w:color="2683C6" w:themeColor="accent2"/>
+        </w:tcBorders>
+        <w:shd w:val="clear" w:color="auto" w:fill="FFFFFF" w:themeFill="background1"/>
+      </w:tcPr>
+    </w:tblStylePr>
+    <w:tblStylePr w:type="firstCol">
+      <w:rPr>
+        <w:b/>
+        <w:bCs/>
+      </w:rPr>
+      <w:tblPr/>
+      <w:tcPr>
+        <w:tcBorders>
+          <w:right w:val="nil"/>
+        </w:tcBorders>
+        <w:shd w:val="clear" w:color="auto" w:fill="FFFFFF" w:themeFill="background1"/>
+      </w:tcPr>
+    </w:tblStylePr>
+    <w:tblStylePr w:type="lastCol">
+      <w:rPr>
+        <w:b/>
+        <w:bCs/>
+      </w:rPr>
+      <w:tblPr/>
+      <w:tcPr>
+        <w:tcBorders>
+          <w:left w:val="nil"/>
+        </w:tcBorders>
+        <w:shd w:val="clear" w:color="auto" w:fill="FFFFFF" w:themeFill="background1"/>
+      </w:tcPr>
+    </w:tblStylePr>
+    <w:tblStylePr w:type="band1Vert">
+      <w:tblPr/>
+      <w:tcPr>
+        <w:tcBorders>
+          <w:left w:val="single" w:sz="4" w:space="0" w:color="2683C6" w:themeColor="accent2"/>
+          <w:right w:val="single" w:sz="4" w:space="0" w:color="2683C6" w:themeColor="accent2"/>
+        </w:tcBorders>
+      </w:tcPr>
+    </w:tblStylePr>
+    <w:tblStylePr w:type="band1Horz">
+      <w:tblPr/>
+      <w:tcPr>
+        <w:tcBorders>
+          <w:top w:val="single" w:sz="4" w:space="0" w:color="2683C6" w:themeColor="accent2"/>
+          <w:bottom w:val="single" w:sz="4" w:space="0" w:color="2683C6" w:themeColor="accent2"/>
+          <w:insideH w:val="nil"/>
+        </w:tcBorders>
+      </w:tcPr>
+    </w:tblStylePr>
+    <w:tblStylePr w:type="neCell">
+      <w:tblPr/>
+      <w:tcPr>
+        <w:tcBorders>
+          <w:left w:val="nil"/>
+          <w:bottom w:val="nil"/>
+        </w:tcBorders>
+      </w:tcPr>
+    </w:tblStylePr>
+    <w:tblStylePr w:type="nwCell">
+      <w:tblPr/>
+      <w:tcPr>
+        <w:tcBorders>
+          <w:bottom w:val="nil"/>
+          <w:right w:val="nil"/>
+        </w:tcBorders>
+      </w:tcPr>
+    </w:tblStylePr>
+    <w:tblStylePr w:type="seCell">
+      <w:tblPr/>
+      <w:tcPr>
+        <w:tcBorders>
+          <w:top w:val="double" w:sz="4" w:space="0" w:color="2683C6" w:themeColor="accent2"/>
+          <w:left w:val="nil"/>
+        </w:tcBorders>
+      </w:tcPr>
+    </w:tblStylePr>
+    <w:tblStylePr w:type="swCell">
+      <w:tblPr/>
+      <w:tcPr>
+        <w:tcBorders>
+          <w:top w:val="double" w:sz="4" w:space="0" w:color="2683C6" w:themeColor="accent2"/>
+          <w:right w:val="nil"/>
+        </w:tcBorders>
+      </w:tcPr>
+    </w:tblStylePr>
+  </w:style>
+  <w:style w:type="table" w:styleId="TabeladeLista1Clara-Destaque2">
+    <w:name w:val="List Table 1 Light Accent 2"/>
+    <w:basedOn w:val="Tabelanormal"/>
+    <w:uiPriority w:val="46"/>
+    <w:rsid w:val="00F94423"/>
+    <w:pPr>
+      <w:spacing w:after="0" w:line="240" w:lineRule="auto"/>
+    </w:pPr>
+    <w:tblPr>
+      <w:tblStyleRowBandSize w:val="1"/>
+      <w:tblStyleColBandSize w:val="1"/>
+      <w:tblBorders>
+        <w:insideH w:val="single" w:sz="4" w:space="0" w:color="auto"/>
+        <w:insideV w:val="single" w:sz="4" w:space="0" w:color="auto"/>
+      </w:tblBorders>
+    </w:tblPr>
+    <w:tblStylePr w:type="firstRow">
+      <w:rPr>
+        <w:b/>
+        <w:bCs/>
+      </w:rPr>
+      <w:tblPr/>
+      <w:tcPr>
+        <w:tcBorders>
+          <w:bottom w:val="single" w:sz="4" w:space="0" w:color="74B5E4" w:themeColor="accent2" w:themeTint="99"/>
+        </w:tcBorders>
+      </w:tcPr>
+    </w:tblStylePr>
+    <w:tblStylePr w:type="lastRow">
+      <w:rPr>
+        <w:b/>
+        <w:bCs/>
+      </w:rPr>
+      <w:tblPr/>
+      <w:tcPr>
+        <w:tcBorders>
+          <w:top w:val="single" w:sz="4" w:space="0" w:color="74B5E4" w:themeColor="accent2" w:themeTint="99"/>
+        </w:tcBorders>
+      </w:tcPr>
+    </w:tblStylePr>
+    <w:tblStylePr w:type="firstCol">
+      <w:rPr>
+        <w:b/>
+        <w:bCs/>
+      </w:rPr>
+    </w:tblStylePr>
+    <w:tblStylePr w:type="lastCol">
+      <w:rPr>
+        <w:b/>
+        <w:bCs/>
+      </w:rPr>
+    </w:tblStylePr>
+    <w:tblStylePr w:type="band1Vert">
+      <w:tblPr/>
+      <w:tcPr>
+        <w:shd w:val="clear" w:color="auto" w:fill="D0E6F6" w:themeFill="accent2" w:themeFillTint="33"/>
+      </w:tcPr>
+    </w:tblStylePr>
+    <w:tblStylePr w:type="band1Horz">
+      <w:tblPr/>
+      <w:tcPr>
+        <w:shd w:val="clear" w:color="auto" w:fill="D0E6F6" w:themeFill="accent2" w:themeFillTint="33"/>
+      </w:tcPr>
+    </w:tblStylePr>
+  </w:style>
 </w:styles>
 </file>
 
@@ -19520,16 +21098,16 @@
 </file>
 
 <file path=customXml/item2.xml><?xml version="1.0" encoding="utf-8"?>
+<b:Sources xmlns:b="http://schemas.openxmlformats.org/officeDocument/2006/bibliography" SelectedStyle="\APA.XSL" StyleName="APA"/>
+</file>
+
+<file path=customXml/item3.xml><?xml version="1.0" encoding="utf-8"?>
 <?mso-contentType ?>
 <FormTemplates xmlns="http://schemas.microsoft.com/sharepoint/v3/contenttype/forms">
   <Display>DocumentLibraryForm</Display>
   <Edit>AssetEditForm</Edit>
   <New>DocumentLibraryForm</New>
 </FormTemplates>
-</file>
-
-<file path=customXml/item3.xml><?xml version="1.0" encoding="utf-8"?>
-<b:Sources xmlns:b="http://schemas.openxmlformats.org/officeDocument/2006/bibliography" SelectedStyle="\APA.XSL" StyleName="APA"/>
 </file>
 
 <file path=customXml/item4.xml><?xml version="1.0" encoding="utf-8"?>
@@ -19547,17 +21125,17 @@
 </file>
 
 <file path=customXml/itemProps2.xml><?xml version="1.0" encoding="utf-8"?>
-<ds:datastoreItem xmlns:ds="http://schemas.openxmlformats.org/officeDocument/2006/customXml" ds:itemID="{2F9ACB35-92A4-4D3B-9363-393A8469DF5C}">
+<ds:datastoreItem xmlns:ds="http://schemas.openxmlformats.org/officeDocument/2006/customXml" ds:itemID="{B92A2F20-2B08-4071-8785-2F3C115DE7E8}">
   <ds:schemaRefs>
-    <ds:schemaRef ds:uri="http://schemas.microsoft.com/sharepoint/v3/contenttype/forms"/>
+    <ds:schemaRef ds:uri="http://schemas.openxmlformats.org/officeDocument/2006/bibliography"/>
   </ds:schemaRefs>
 </ds:datastoreItem>
 </file>
 
 <file path=customXml/itemProps3.xml><?xml version="1.0" encoding="utf-8"?>
-<ds:datastoreItem xmlns:ds="http://schemas.openxmlformats.org/officeDocument/2006/customXml" ds:itemID="{B92A2F20-2B08-4071-8785-2F3C115DE7E8}">
+<ds:datastoreItem xmlns:ds="http://schemas.openxmlformats.org/officeDocument/2006/customXml" ds:itemID="{2F9ACB35-92A4-4D3B-9363-393A8469DF5C}">
   <ds:schemaRefs>
-    <ds:schemaRef ds:uri="http://schemas.openxmlformats.org/officeDocument/2006/bibliography"/>
+    <ds:schemaRef ds:uri="http://schemas.microsoft.com/sharepoint/v3/contenttype/forms"/>
   </ds:schemaRefs>
 </ds:datastoreItem>
 </file>

</xml_diff>

<commit_message>
implemented mana goal change
</commit_message>
<xml_diff>
--- a/Projeto 2/Report/Report_p2.docx
+++ b/Projeto 2/Report/Report_p2.docx
@@ -25,7 +25,6 @@
       <w:r>
         <w:t xml:space="preserve"> For this purpose, we added the option on the </w:t>
       </w:r>
-      <w:proofErr w:type="spellStart"/>
       <w:r>
         <w:rPr>
           <w:i/>
@@ -33,7 +32,6 @@
         </w:rPr>
         <w:t>LevelCreator</w:t>
       </w:r>
-      <w:proofErr w:type="spellEnd"/>
       <w:r>
         <w:t xml:space="preserve"> script to include patrol points for the characters (represented by the letter </w:t>
       </w:r>
@@ -68,7 +66,6 @@
       <w:r>
         <w:t xml:space="preserve"> composite task, we derived the </w:t>
       </w:r>
-      <w:proofErr w:type="spellStart"/>
       <w:r>
         <w:rPr>
           <w:i/>
@@ -76,7 +73,6 @@
         </w:rPr>
         <w:t>OrcPatrolTree</w:t>
       </w:r>
-      <w:proofErr w:type="spellEnd"/>
       <w:r>
         <w:t xml:space="preserve"> from that class.</w:t>
       </w:r>
@@ -114,21 +110,12 @@
       <w:r>
         <w:t xml:space="preserve">s within the </w:t>
       </w:r>
-      <w:proofErr w:type="spellStart"/>
       <w:r>
         <w:rPr>
           <w:i/>
           <w:iCs/>
         </w:rPr>
-        <w:t>OrcPatrolTree</w:t>
-      </w:r>
-      <w:proofErr w:type="spellEnd"/>
-      <w:r>
-        <w:rPr>
-          <w:i/>
-          <w:iCs/>
-        </w:rPr>
-        <w:t>.</w:t>
+        <w:t>OrcPatrolTree.</w:t>
       </w:r>
       <w:r>
         <w:t xml:space="preserve"> This solved the problem, given that the </w:t>
@@ -509,7 +496,6 @@
       <w:r>
         <w:t xml:space="preserve">For the shout task (class </w:t>
       </w:r>
-      <w:proofErr w:type="spellStart"/>
       <w:r>
         <w:rPr>
           <w:i/>
@@ -517,7 +503,6 @@
         </w:rPr>
         <w:t>HearOrcShout</w:t>
       </w:r>
-      <w:proofErr w:type="spellEnd"/>
       <w:r>
         <w:t>), we added an audio source to the Orcs for the auditive part and a canvas with text in world space for the visual effect.</w:t>
       </w:r>
@@ -533,7 +518,6 @@
       <w:r>
         <w:t xml:space="preserve"> to the problem where the Orcs would pursue the player but not attack it, since the </w:t>
       </w:r>
-      <w:proofErr w:type="spellStart"/>
       <w:r>
         <w:rPr>
           <w:i/>
@@ -541,7 +525,6 @@
         </w:rPr>
         <w:t>LightAttack</w:t>
       </w:r>
-      <w:proofErr w:type="spellEnd"/>
       <w:r>
         <w:rPr>
           <w:i/>
@@ -555,11 +538,9 @@
       <w:r>
         <w:t xml:space="preserve"> As such, it was placed first on the list and modified to </w:t>
       </w:r>
-      <w:proofErr w:type="gramStart"/>
       <w:r>
         <w:t>take into account</w:t>
       </w:r>
-      <w:proofErr w:type="gramEnd"/>
       <w:r>
         <w:t xml:space="preserve"> whether the target was in range or not, which solved the problem.</w:t>
       </w:r>
@@ -588,10 +569,7 @@
         <w:t>Rest</w:t>
       </w:r>
       <w:r>
-        <w:t xml:space="preserve"> action was a challenge, since the player would continuously choose to rest to recover HP instead of achieving the end goal (even with the Sleeping NPCs option enabled). This happened because the Survive goal would achieve bigger numbers than the Be Quick goal. To counter this, and to prevent the player from never healing, we limited the value of the Be Quick goal to half of the player’s maximum HP. With this, </w:t>
-      </w:r>
-      <w:r>
-        <w:t>the AI would now heal until the relative safety of over half HP and then continue to play, not being stuck resting until the full health was recovered.</w:t>
+        <w:t xml:space="preserve"> action was a challenge, since the player would continuously choose to rest to recover HP instead of achieving the end goal (even with the Sleeping NPCs option enabled). This happened because the Survive goal would achieve bigger numbers than the Be Quick goal. To counter this, and to prevent the player from never healing, we limited the value of the Be Quick goal to half of the player’s maximum HP. With this, the AI would now heal until the relative safety of over half HP and then continue to play, not being stuck resting until the full health was recovered.</w:t>
       </w:r>
     </w:p>
     <w:p>
@@ -707,7 +685,10 @@
               <w:t xml:space="preserve"> (</w:t>
             </w:r>
             <w:r>
-              <w:t>Best of 3</w:t>
+              <w:t>A</w:t>
+            </w:r>
+            <w:r>
+              <w:t>verage</w:t>
             </w:r>
             <w:r>
               <w:t>)</w:t>
@@ -818,7 +799,13 @@
               <w:cnfStyle w:val="000000000000" w:firstRow="0" w:lastRow="0" w:firstColumn="0" w:lastColumn="0" w:oddVBand="0" w:evenVBand="0" w:oddHBand="0" w:evenHBand="0" w:firstRowFirstColumn="0" w:firstRowLastColumn="0" w:lastRowFirstColumn="0" w:lastRowLastColumn="0"/>
             </w:pPr>
             <w:r>
-              <w:t>182 s*</w:t>
+              <w:t>1</w:t>
+            </w:r>
+            <w:r>
+              <w:t>40</w:t>
+            </w:r>
+            <w:r>
+              <w:t xml:space="preserve"> s*</w:t>
             </w:r>
           </w:p>
         </w:tc>
@@ -846,7 +833,10 @@
               <w:cnfStyle w:val="000000000000" w:firstRow="0" w:lastRow="0" w:firstColumn="0" w:lastColumn="0" w:oddVBand="0" w:evenVBand="0" w:oddHBand="0" w:evenHBand="0" w:firstRowFirstColumn="0" w:firstRowLastColumn="0" w:lastRowFirstColumn="0" w:lastRowLastColumn="0"/>
             </w:pPr>
             <w:r>
-              <w:t>20*</w:t>
+              <w:t>13</w:t>
+            </w:r>
+            <w:r>
+              <w:t>*</w:t>
             </w:r>
           </w:p>
         </w:tc>
@@ -899,7 +889,13 @@
               <w:cnfStyle w:val="000000100000" w:firstRow="0" w:lastRow="0" w:firstColumn="0" w:lastColumn="0" w:oddVBand="0" w:evenVBand="0" w:oddHBand="1" w:evenHBand="0" w:firstRowFirstColumn="0" w:firstRowLastColumn="0" w:lastRowFirstColumn="0" w:lastRowLastColumn="0"/>
             </w:pPr>
             <w:r>
-              <w:t>134 s</w:t>
+              <w:t>1</w:t>
+            </w:r>
+            <w:r>
+              <w:t>86</w:t>
+            </w:r>
+            <w:r>
+              <w:t xml:space="preserve"> s</w:t>
             </w:r>
           </w:p>
         </w:tc>
@@ -927,7 +923,10 @@
               <w:cnfStyle w:val="000000100000" w:firstRow="0" w:lastRow="0" w:firstColumn="0" w:lastColumn="0" w:oddVBand="0" w:evenVBand="0" w:oddHBand="1" w:evenHBand="0" w:firstRowFirstColumn="0" w:firstRowLastColumn="0" w:lastRowFirstColumn="0" w:lastRowLastColumn="0"/>
             </w:pPr>
             <w:r>
-              <w:t>13</w:t>
+              <w:t>1</w:t>
+            </w:r>
+            <w:r>
+              <w:t>9</w:t>
             </w:r>
           </w:p>
         </w:tc>
@@ -1175,6 +1174,20 @@
         </w:rPr>
         <w:t>*Statistics only apply in case of victory</w:t>
       </w:r>
+      <w:r>
+        <w:rPr>
+          <w:sz w:val="16"/>
+          <w:szCs w:val="16"/>
+        </w:rPr>
+        <w:t>. For the stochastic world the wins depend heavily on whether the enemy damage is closer to the simple damage or greater than it.</w:t>
+      </w:r>
+      <w:r>
+        <w:rPr>
+          <w:sz w:val="16"/>
+          <w:szCs w:val="16"/>
+        </w:rPr>
+        <w:t xml:space="preserve"> For example, some orcs will one shot the player at 10 HP.</w:t>
+      </w:r>
     </w:p>
     <w:p>
       <w:pPr>
@@ -1184,15 +1197,7 @@
         <w:t>L</w:t>
       </w:r>
       <w:r>
-        <w:t xml:space="preserve">evel 3 – Sir </w:t>
-      </w:r>
-      <w:proofErr w:type="spellStart"/>
-      <w:r>
-        <w:t>Uthgard’s</w:t>
-      </w:r>
-      <w:proofErr w:type="spellEnd"/>
-      <w:r>
-        <w:t xml:space="preserve"> Actions</w:t>
+        <w:t>evel 3 – Sir Uthgard’s Actions</w:t>
       </w:r>
     </w:p>
     <w:p/>
@@ -1460,7 +1465,6 @@
       <w:r>
         <w:t xml:space="preserve">Note: Sometimes the player will run out of time because the </w:t>
       </w:r>
-      <w:proofErr w:type="spellStart"/>
       <w:r>
         <w:rPr>
           <w:i/>
@@ -1468,7 +1472,6 @@
         </w:rPr>
         <w:t>NavMesh</w:t>
       </w:r>
-      <w:proofErr w:type="spellEnd"/>
       <w:r>
         <w:t xml:space="preserve"> will not choose the </w:t>
       </w:r>
@@ -21224,16 +21227,16 @@
 </file>
 
 <file path=customXml/item2.xml><?xml version="1.0" encoding="utf-8"?>
+<b:Sources xmlns:b="http://schemas.openxmlformats.org/officeDocument/2006/bibliography" SelectedStyle="\APA.XSL" StyleName="APA"/>
+</file>
+
+<file path=customXml/item3.xml><?xml version="1.0" encoding="utf-8"?>
 <?mso-contentType ?>
 <FormTemplates xmlns="http://schemas.microsoft.com/sharepoint/v3/contenttype/forms">
   <Display>DocumentLibraryForm</Display>
   <Edit>AssetEditForm</Edit>
   <New>DocumentLibraryForm</New>
 </FormTemplates>
-</file>
-
-<file path=customXml/item3.xml><?xml version="1.0" encoding="utf-8"?>
-<b:Sources xmlns:b="http://schemas.openxmlformats.org/officeDocument/2006/bibliography" SelectedStyle="\APA.XSL" StyleName="APA"/>
 </file>
 
 <file path=customXml/item4.xml><?xml version="1.0" encoding="utf-8"?>
@@ -21251,17 +21254,17 @@
 </file>
 
 <file path=customXml/itemProps2.xml><?xml version="1.0" encoding="utf-8"?>
-<ds:datastoreItem xmlns:ds="http://schemas.openxmlformats.org/officeDocument/2006/customXml" ds:itemID="{2F9ACB35-92A4-4D3B-9363-393A8469DF5C}">
+<ds:datastoreItem xmlns:ds="http://schemas.openxmlformats.org/officeDocument/2006/customXml" ds:itemID="{B92A2F20-2B08-4071-8785-2F3C115DE7E8}">
   <ds:schemaRefs>
-    <ds:schemaRef ds:uri="http://schemas.microsoft.com/sharepoint/v3/contenttype/forms"/>
+    <ds:schemaRef ds:uri="http://schemas.openxmlformats.org/officeDocument/2006/bibliography"/>
   </ds:schemaRefs>
 </ds:datastoreItem>
 </file>
 
 <file path=customXml/itemProps3.xml><?xml version="1.0" encoding="utf-8"?>
-<ds:datastoreItem xmlns:ds="http://schemas.openxmlformats.org/officeDocument/2006/customXml" ds:itemID="{B92A2F20-2B08-4071-8785-2F3C115DE7E8}">
+<ds:datastoreItem xmlns:ds="http://schemas.openxmlformats.org/officeDocument/2006/customXml" ds:itemID="{2F9ACB35-92A4-4D3B-9363-393A8469DF5C}">
   <ds:schemaRefs>
-    <ds:schemaRef ds:uri="http://schemas.openxmlformats.org/officeDocument/2006/bibliography"/>
+    <ds:schemaRef ds:uri="http://schemas.microsoft.com/sharepoint/v3/contenttype/forms"/>
   </ds:schemaRefs>
 </ds:datastoreItem>
 </file>

</xml_diff>

<commit_message>
Cleaned up some code
Messed around with otimization
It sucks
</commit_message>
<xml_diff>
--- a/Projeto 2/Report/Report_p2.docx
+++ b/Projeto 2/Report/Report_p2.docx
@@ -2860,7 +2860,13 @@
         <w:t xml:space="preserve">To decide the value of a non-terminal state, we divide the number of </w:t>
       </w:r>
       <w:r>
-        <w:t>caught chests by the total play time of the state.</w:t>
+        <w:t>caught chests by the total play time of the state</w:t>
+      </w:r>
+      <w:r>
+        <w:t xml:space="preserve"> minus the amount of remaining HP, to penalize states with low HP</w:t>
+      </w:r>
+      <w:r>
+        <w:t>.</w:t>
       </w:r>
     </w:p>
     <w:p>
@@ -2987,13 +2993,7 @@
               <w:cnfStyle w:val="100000000000" w:firstRow="1" w:lastRow="0" w:firstColumn="0" w:lastColumn="0" w:oddVBand="0" w:evenVBand="0" w:oddHBand="0" w:evenHBand="0" w:firstRowFirstColumn="0" w:firstRowLastColumn="0" w:lastRowFirstColumn="0" w:lastRowLastColumn="0"/>
             </w:pPr>
             <w:r>
-              <w:t xml:space="preserve">Win Rate – </w:t>
-            </w:r>
-            <w:r>
-              <w:t>Stochastic</w:t>
-            </w:r>
-            <w:r>
-              <w:t xml:space="preserve"> (Average)</w:t>
+              <w:t>Win Rate – Stochastic (Average)</w:t>
             </w:r>
           </w:p>
         </w:tc>
@@ -3007,13 +3007,7 @@
               <w:cnfStyle w:val="100000000000" w:firstRow="1" w:lastRow="0" w:firstColumn="0" w:lastColumn="0" w:oddVBand="0" w:evenVBand="0" w:oddHBand="0" w:evenHBand="0" w:firstRowFirstColumn="0" w:firstRowLastColumn="0" w:lastRowFirstColumn="0" w:lastRowLastColumn="0"/>
             </w:pPr>
             <w:r>
-              <w:t xml:space="preserve">Win Rate – </w:t>
-            </w:r>
-            <w:r>
-              <w:t>Non Stochastic</w:t>
-            </w:r>
-            <w:r>
-              <w:t xml:space="preserve"> (Average)</w:t>
+              <w:t>Win Rate – Non Stochastic (Average)</w:t>
             </w:r>
           </w:p>
         </w:tc>
@@ -3046,7 +3040,16 @@
               <w:cnfStyle w:val="000000100000" w:firstRow="0" w:lastRow="0" w:firstColumn="0" w:lastColumn="0" w:oddVBand="0" w:evenVBand="0" w:oddHBand="1" w:evenHBand="0" w:firstRowFirstColumn="0" w:firstRowLastColumn="0" w:lastRowFirstColumn="0" w:lastRowLastColumn="0"/>
             </w:pPr>
             <w:r>
-              <w:t>0.226 s</w:t>
+              <w:t>0.</w:t>
+            </w:r>
+            <w:r>
+              <w:t>0</w:t>
+            </w:r>
+            <w:r>
+              <w:t>89</w:t>
+            </w:r>
+            <w:r>
+              <w:t xml:space="preserve"> s</w:t>
             </w:r>
           </w:p>
         </w:tc>
@@ -3146,7 +3149,13 @@
               <w:cnfStyle w:val="000000000000" w:firstRow="0" w:lastRow="0" w:firstColumn="0" w:lastColumn="0" w:oddVBand="0" w:evenVBand="0" w:oddHBand="0" w:evenHBand="0" w:firstRowFirstColumn="0" w:firstRowLastColumn="0" w:lastRowFirstColumn="0" w:lastRowLastColumn="0"/>
             </w:pPr>
             <w:r>
-              <w:t>0.208 s</w:t>
+              <w:t>0.</w:t>
+            </w:r>
+            <w:r>
+              <w:t>097</w:t>
+            </w:r>
+            <w:r>
+              <w:t xml:space="preserve"> s</w:t>
             </w:r>
           </w:p>
         </w:tc>
@@ -3674,7 +3683,13 @@
         <w:t xml:space="preserve">Although the Biased algorithm had the best overall processing time per run, the basic MCTS algorithm led to a faster victory (on average). </w:t>
       </w:r>
       <w:r>
-        <w:t>However, the basic algorithm had constant action shifts, which led to “erratic” behavior of the player. Given that all of the algorithms are functional for the Sleeping NPCs option, the MCTS Biased Playout + Limited would be a good option, since it eliminates the shift in actions and has a better processing time per run, as well as a fast time until win.</w:t>
+        <w:t xml:space="preserve">However, the basic algorithm had constant action shifts, which led to “erratic” behavior of the player. Given that </w:t>
+      </w:r>
+      <w:r>
+        <w:t>all</w:t>
+      </w:r>
+      <w:r>
+        <w:t xml:space="preserve"> the algorithms are functional for the Sleeping NPCs option, the MCTS Biased Playout + Limited would be a good option, since it eliminates the shift in actions and has a better processing time per run, as well as a fast time until win.</w:t>
       </w:r>
     </w:p>
     <w:p>
@@ -3735,6 +3750,18 @@
           <w:rFonts w:asciiTheme="majorHAnsi" w:hAnsiTheme="majorHAnsi" w:cstheme="majorHAnsi"/>
         </w:rPr>
         <w:t xml:space="preserve"> choosing a different action instead of picking up the last chest and losing by time limit exceeded.</w:t>
+      </w:r>
+      <w:r>
+        <w:rPr>
+          <w:rFonts w:asciiTheme="majorHAnsi" w:hAnsiTheme="majorHAnsi" w:cstheme="majorHAnsi"/>
+        </w:rPr>
+        <w:t xml:space="preserve"> It also altered the runtime per frame from 0.089 s (basic MCTS with 10 playouts) to 0.131 s.</w:t>
+      </w:r>
+      <w:r>
+        <w:rPr>
+          <w:rFonts w:asciiTheme="majorHAnsi" w:hAnsiTheme="majorHAnsi" w:cstheme="majorHAnsi"/>
+        </w:rPr>
+        <w:t xml:space="preserve"> This optimization led to erratic behavior on the MCTS Biased Playout + Limited.</w:t>
       </w:r>
     </w:p>
     <w:p>
@@ -23611,16 +23638,16 @@
 </file>
 
 <file path=customXml/item2.xml><?xml version="1.0" encoding="utf-8"?>
+<b:Sources xmlns:b="http://schemas.openxmlformats.org/officeDocument/2006/bibliography" SelectedStyle="\APA.XSL" StyleName="APA"/>
+</file>
+
+<file path=customXml/item3.xml><?xml version="1.0" encoding="utf-8"?>
 <?mso-contentType ?>
 <FormTemplates xmlns="http://schemas.microsoft.com/sharepoint/v3/contenttype/forms">
   <Display>DocumentLibraryForm</Display>
   <Edit>AssetEditForm</Edit>
   <New>DocumentLibraryForm</New>
 </FormTemplates>
-</file>
-
-<file path=customXml/item3.xml><?xml version="1.0" encoding="utf-8"?>
-<b:Sources xmlns:b="http://schemas.openxmlformats.org/officeDocument/2006/bibliography" SelectedStyle="\APA.XSL" StyleName="APA"/>
 </file>
 
 <file path=customXml/item4.xml><?xml version="1.0" encoding="utf-8"?>
@@ -23638,17 +23665,17 @@
 </file>
 
 <file path=customXml/itemProps2.xml><?xml version="1.0" encoding="utf-8"?>
-<ds:datastoreItem xmlns:ds="http://schemas.openxmlformats.org/officeDocument/2006/customXml" ds:itemID="{2F9ACB35-92A4-4D3B-9363-393A8469DF5C}">
+<ds:datastoreItem xmlns:ds="http://schemas.openxmlformats.org/officeDocument/2006/customXml" ds:itemID="{B92A2F20-2B08-4071-8785-2F3C115DE7E8}">
   <ds:schemaRefs>
-    <ds:schemaRef ds:uri="http://schemas.microsoft.com/sharepoint/v3/contenttype/forms"/>
+    <ds:schemaRef ds:uri="http://schemas.openxmlformats.org/officeDocument/2006/bibliography"/>
   </ds:schemaRefs>
 </ds:datastoreItem>
 </file>
 
 <file path=customXml/itemProps3.xml><?xml version="1.0" encoding="utf-8"?>
-<ds:datastoreItem xmlns:ds="http://schemas.openxmlformats.org/officeDocument/2006/customXml" ds:itemID="{B92A2F20-2B08-4071-8785-2F3C115DE7E8}">
+<ds:datastoreItem xmlns:ds="http://schemas.openxmlformats.org/officeDocument/2006/customXml" ds:itemID="{2F9ACB35-92A4-4D3B-9363-393A8469DF5C}">
   <ds:schemaRefs>
-    <ds:schemaRef ds:uri="http://schemas.openxmlformats.org/officeDocument/2006/bibliography"/>
+    <ds:schemaRef ds:uri="http://schemas.microsoft.com/sharepoint/v3/contenttype/forms"/>
   </ds:schemaRefs>
 </ds:datastoreItem>
 </file>

</xml_diff>